<commit_message>
lab_3 task_1 was finished
</commit_message>
<xml_diff>
--- a/lab_3/attachment/report.docx
+++ b/lab_3/attachment/report.docx
@@ -583,7 +583,7 @@
             </w:rPr>
             <w:fldChar w:fldCharType="separate"/>
           </w:r>
-          <w:hyperlink w:anchor="_Toc52026586" w:history="1">
+          <w:hyperlink w:anchor="_Toc52227206" w:history="1">
             <w:r>
               <w:rPr>
                 <w:rStyle w:val="a7"/>
@@ -627,7 +627,7 @@
                 <w:noProof/>
                 <w:webHidden/>
               </w:rPr>
-              <w:instrText xml:space="preserve"> PAGEREF _Toc52026586 \h </w:instrText>
+              <w:instrText xml:space="preserve"> PAGEREF _Toc52227206 \h </w:instrText>
             </w:r>
             <w:r>
               <w:rPr>
@@ -673,7 +673,7 @@
               <w:lang w:eastAsia="ru-RU"/>
             </w:rPr>
           </w:pPr>
-          <w:hyperlink w:anchor="_Toc52026587" w:history="1">
+          <w:hyperlink w:anchor="_Toc52227207" w:history="1">
             <w:r>
               <w:rPr>
                 <w:rStyle w:val="a7"/>
@@ -747,7 +747,7 @@
                 <w:noProof/>
                 <w:webHidden/>
               </w:rPr>
-              <w:instrText xml:space="preserve"> PAGEREF _Toc52026587 \h </w:instrText>
+              <w:instrText xml:space="preserve"> PAGEREF _Toc52227207 \h </w:instrText>
             </w:r>
             <w:r>
               <w:rPr>
@@ -793,7 +793,7 @@
               <w:lang w:eastAsia="ru-RU"/>
             </w:rPr>
           </w:pPr>
-          <w:hyperlink w:anchor="_Toc52026588" w:history="1">
+          <w:hyperlink w:anchor="_Toc52227208" w:history="1">
             <w:r>
               <w:rPr>
                 <w:rStyle w:val="a7"/>
@@ -845,7 +845,7 @@
                 <w:noProof/>
                 <w:webHidden/>
               </w:rPr>
-              <w:instrText xml:space="preserve"> PAGEREF _Toc52026588 \h </w:instrText>
+              <w:instrText xml:space="preserve"> PAGEREF _Toc52227208 \h </w:instrText>
             </w:r>
             <w:r>
               <w:rPr>
@@ -891,7 +891,7 @@
               <w:lang w:eastAsia="ru-RU"/>
             </w:rPr>
           </w:pPr>
-          <w:hyperlink w:anchor="_Toc52026589" w:history="1">
+          <w:hyperlink w:anchor="_Toc52227209" w:history="1">
             <w:r>
               <w:rPr>
                 <w:rStyle w:val="a7"/>
@@ -935,7 +935,7 @@
                 <w:noProof/>
                 <w:webHidden/>
               </w:rPr>
-              <w:instrText xml:space="preserve"> PAGEREF _Toc52026589 \h </w:instrText>
+              <w:instrText xml:space="preserve"> PAGEREF _Toc52227209 \h </w:instrText>
             </w:r>
             <w:r>
               <w:rPr>
@@ -981,7 +981,7 @@
               <w:lang w:eastAsia="ru-RU"/>
             </w:rPr>
           </w:pPr>
-          <w:hyperlink w:anchor="_Toc52026590" w:history="1">
+          <w:hyperlink w:anchor="_Toc52227210" w:history="1">
             <w:r>
               <w:rPr>
                 <w:rStyle w:val="a7"/>
@@ -1025,7 +1025,7 @@
                 <w:noProof/>
                 <w:webHidden/>
               </w:rPr>
-              <w:instrText xml:space="preserve"> PAGEREF _Toc52026590 \h </w:instrText>
+              <w:instrText xml:space="preserve"> PAGEREF _Toc52227210 \h </w:instrText>
             </w:r>
             <w:r>
               <w:rPr>
@@ -1046,6 +1046,470 @@
                 <w:webHidden/>
               </w:rPr>
               <w:t>3</w:t>
+            </w:r>
+            <w:r>
+              <w:rPr>
+                <w:noProof/>
+                <w:webHidden/>
+              </w:rPr>
+              <w:fldChar w:fldCharType="end"/>
+            </w:r>
+          </w:hyperlink>
+        </w:p>
+        <w:p>
+          <w:pPr>
+            <w:pStyle w:val="14"/>
+            <w:tabs>
+              <w:tab w:val="left" w:pos="1540"/>
+              <w:tab w:val="right" w:leader="dot" w:pos="9855"/>
+            </w:tabs>
+            <w:rPr>
+              <w:rFonts w:asciiTheme="minorHAnsi" w:eastAsiaTheme="minorEastAsia" w:hAnsiTheme="minorHAnsi" w:cstheme="minorBidi"/>
+              <w:noProof/>
+              <w:sz w:val="22"/>
+              <w:szCs w:val="22"/>
+              <w:lang w:eastAsia="ru-RU"/>
+            </w:rPr>
+          </w:pPr>
+          <w:hyperlink w:anchor="_Toc52227211" w:history="1">
+            <w:r>
+              <w:rPr>
+                <w:rStyle w:val="a7"/>
+                <w:noProof/>
+              </w:rPr>
+              <w:t>2.1.1.</w:t>
+            </w:r>
+            <w:r>
+              <w:rPr>
+                <w:rFonts w:asciiTheme="minorHAnsi" w:eastAsiaTheme="minorEastAsia" w:hAnsiTheme="minorHAnsi" w:cstheme="minorBidi"/>
+                <w:noProof/>
+                <w:sz w:val="22"/>
+                <w:szCs w:val="22"/>
+                <w:lang w:eastAsia="ru-RU"/>
+              </w:rPr>
+              <w:tab/>
+            </w:r>
+            <w:r>
+              <w:rPr>
+                <w:rStyle w:val="a7"/>
+                <w:noProof/>
+              </w:rPr>
+              <w:t>Добавить блок памяти</w:t>
+            </w:r>
+            <w:r>
+              <w:rPr>
+                <w:noProof/>
+                <w:webHidden/>
+              </w:rPr>
+              <w:tab/>
+            </w:r>
+            <w:r>
+              <w:rPr>
+                <w:noProof/>
+                <w:webHidden/>
+              </w:rPr>
+              <w:fldChar w:fldCharType="begin"/>
+            </w:r>
+            <w:r>
+              <w:rPr>
+                <w:noProof/>
+                <w:webHidden/>
+              </w:rPr>
+              <w:instrText xml:space="preserve"> PAGEREF _Toc52227211 \h </w:instrText>
+            </w:r>
+            <w:r>
+              <w:rPr>
+                <w:noProof/>
+                <w:webHidden/>
+              </w:rPr>
+            </w:r>
+            <w:r>
+              <w:rPr>
+                <w:noProof/>
+                <w:webHidden/>
+              </w:rPr>
+              <w:fldChar w:fldCharType="separate"/>
+            </w:r>
+            <w:r>
+              <w:rPr>
+                <w:noProof/>
+                <w:webHidden/>
+              </w:rPr>
+              <w:t>3</w:t>
+            </w:r>
+            <w:r>
+              <w:rPr>
+                <w:noProof/>
+                <w:webHidden/>
+              </w:rPr>
+              <w:fldChar w:fldCharType="end"/>
+            </w:r>
+          </w:hyperlink>
+        </w:p>
+        <w:p>
+          <w:pPr>
+            <w:pStyle w:val="14"/>
+            <w:tabs>
+              <w:tab w:val="left" w:pos="1540"/>
+              <w:tab w:val="right" w:leader="dot" w:pos="9855"/>
+            </w:tabs>
+            <w:rPr>
+              <w:rFonts w:asciiTheme="minorHAnsi" w:eastAsiaTheme="minorEastAsia" w:hAnsiTheme="minorHAnsi" w:cstheme="minorBidi"/>
+              <w:noProof/>
+              <w:sz w:val="22"/>
+              <w:szCs w:val="22"/>
+              <w:lang w:eastAsia="ru-RU"/>
+            </w:rPr>
+          </w:pPr>
+          <w:hyperlink w:anchor="_Toc52227212" w:history="1">
+            <w:r>
+              <w:rPr>
+                <w:rStyle w:val="a7"/>
+                <w:noProof/>
+              </w:rPr>
+              <w:t>2.1.2.</w:t>
+            </w:r>
+            <w:r>
+              <w:rPr>
+                <w:rFonts w:asciiTheme="minorHAnsi" w:eastAsiaTheme="minorEastAsia" w:hAnsiTheme="minorHAnsi" w:cstheme="minorBidi"/>
+                <w:noProof/>
+                <w:sz w:val="22"/>
+                <w:szCs w:val="22"/>
+                <w:lang w:eastAsia="ru-RU"/>
+              </w:rPr>
+              <w:tab/>
+            </w:r>
+            <w:r>
+              <w:rPr>
+                <w:rStyle w:val="a7"/>
+                <w:noProof/>
+              </w:rPr>
+              <w:t>Добавить команды LW и SW в тракт передачи данных</w:t>
+            </w:r>
+            <w:r>
+              <w:rPr>
+                <w:noProof/>
+                <w:webHidden/>
+              </w:rPr>
+              <w:tab/>
+            </w:r>
+            <w:r>
+              <w:rPr>
+                <w:noProof/>
+                <w:webHidden/>
+              </w:rPr>
+              <w:fldChar w:fldCharType="begin"/>
+            </w:r>
+            <w:r>
+              <w:rPr>
+                <w:noProof/>
+                <w:webHidden/>
+              </w:rPr>
+              <w:instrText xml:space="preserve"> PAGEREF _Toc52227212 \h </w:instrText>
+            </w:r>
+            <w:r>
+              <w:rPr>
+                <w:noProof/>
+                <w:webHidden/>
+              </w:rPr>
+            </w:r>
+            <w:r>
+              <w:rPr>
+                <w:noProof/>
+                <w:webHidden/>
+              </w:rPr>
+              <w:fldChar w:fldCharType="separate"/>
+            </w:r>
+            <w:r>
+              <w:rPr>
+                <w:noProof/>
+                <w:webHidden/>
+              </w:rPr>
+              <w:t>3</w:t>
+            </w:r>
+            <w:r>
+              <w:rPr>
+                <w:noProof/>
+                <w:webHidden/>
+              </w:rPr>
+              <w:fldChar w:fldCharType="end"/>
+            </w:r>
+          </w:hyperlink>
+        </w:p>
+        <w:p>
+          <w:pPr>
+            <w:pStyle w:val="14"/>
+            <w:tabs>
+              <w:tab w:val="left" w:pos="1320"/>
+              <w:tab w:val="right" w:leader="dot" w:pos="9855"/>
+            </w:tabs>
+            <w:rPr>
+              <w:rFonts w:asciiTheme="minorHAnsi" w:eastAsiaTheme="minorEastAsia" w:hAnsiTheme="minorHAnsi" w:cstheme="minorBidi"/>
+              <w:noProof/>
+              <w:sz w:val="22"/>
+              <w:szCs w:val="22"/>
+              <w:lang w:eastAsia="ru-RU"/>
+            </w:rPr>
+          </w:pPr>
+          <w:hyperlink w:anchor="_Toc52227213" w:history="1">
+            <w:r>
+              <w:rPr>
+                <w:rStyle w:val="a7"/>
+                <w:noProof/>
+              </w:rPr>
+              <w:t>2.2.</w:t>
+            </w:r>
+            <w:r>
+              <w:rPr>
+                <w:rFonts w:asciiTheme="minorHAnsi" w:eastAsiaTheme="minorEastAsia" w:hAnsiTheme="minorHAnsi" w:cstheme="minorBidi"/>
+                <w:noProof/>
+                <w:sz w:val="22"/>
+                <w:szCs w:val="22"/>
+                <w:lang w:eastAsia="ru-RU"/>
+              </w:rPr>
+              <w:tab/>
+            </w:r>
+            <w:r>
+              <w:rPr>
+                <w:rStyle w:val="a7"/>
+                <w:noProof/>
+              </w:rPr>
+              <w:t>Задание № 2</w:t>
+            </w:r>
+            <w:r>
+              <w:rPr>
+                <w:noProof/>
+                <w:webHidden/>
+              </w:rPr>
+              <w:tab/>
+            </w:r>
+            <w:r>
+              <w:rPr>
+                <w:noProof/>
+                <w:webHidden/>
+              </w:rPr>
+              <w:fldChar w:fldCharType="begin"/>
+            </w:r>
+            <w:r>
+              <w:rPr>
+                <w:noProof/>
+                <w:webHidden/>
+              </w:rPr>
+              <w:instrText xml:space="preserve"> PAGEREF _Toc52227213 \h </w:instrText>
+            </w:r>
+            <w:r>
+              <w:rPr>
+                <w:noProof/>
+                <w:webHidden/>
+              </w:rPr>
+            </w:r>
+            <w:r>
+              <w:rPr>
+                <w:noProof/>
+                <w:webHidden/>
+              </w:rPr>
+              <w:fldChar w:fldCharType="separate"/>
+            </w:r>
+            <w:r>
+              <w:rPr>
+                <w:noProof/>
+                <w:webHidden/>
+              </w:rPr>
+              <w:t>5</w:t>
+            </w:r>
+            <w:r>
+              <w:rPr>
+                <w:noProof/>
+                <w:webHidden/>
+              </w:rPr>
+              <w:fldChar w:fldCharType="end"/>
+            </w:r>
+          </w:hyperlink>
+        </w:p>
+        <w:p>
+          <w:pPr>
+            <w:pStyle w:val="14"/>
+            <w:tabs>
+              <w:tab w:val="left" w:pos="1540"/>
+              <w:tab w:val="right" w:leader="dot" w:pos="9855"/>
+            </w:tabs>
+            <w:rPr>
+              <w:rFonts w:asciiTheme="minorHAnsi" w:eastAsiaTheme="minorEastAsia" w:hAnsiTheme="minorHAnsi" w:cstheme="minorBidi"/>
+              <w:noProof/>
+              <w:sz w:val="22"/>
+              <w:szCs w:val="22"/>
+              <w:lang w:eastAsia="ru-RU"/>
+            </w:rPr>
+          </w:pPr>
+          <w:hyperlink w:anchor="_Toc52227214" w:history="1">
+            <w:r>
+              <w:rPr>
+                <w:rStyle w:val="a7"/>
+                <w:noProof/>
+              </w:rPr>
+              <w:t>2.2.1.</w:t>
+            </w:r>
+            <w:r>
+              <w:rPr>
+                <w:rFonts w:asciiTheme="minorHAnsi" w:eastAsiaTheme="minorEastAsia" w:hAnsiTheme="minorHAnsi" w:cstheme="minorBidi"/>
+                <w:noProof/>
+                <w:sz w:val="22"/>
+                <w:szCs w:val="22"/>
+                <w:lang w:eastAsia="ru-RU"/>
+              </w:rPr>
+              <w:tab/>
+            </w:r>
+            <w:r>
+              <w:rPr>
+                <w:rStyle w:val="a7"/>
+                <w:noProof/>
+              </w:rPr>
+              <w:t>Разр</w:t>
+            </w:r>
+            <w:r>
+              <w:rPr>
+                <w:rStyle w:val="a7"/>
+                <w:noProof/>
+              </w:rPr>
+              <w:t>а</w:t>
+            </w:r>
+            <w:r>
+              <w:rPr>
+                <w:rStyle w:val="a7"/>
+                <w:noProof/>
+              </w:rPr>
+              <w:t>ботать программу на ассемблере, которая инвертирует все нечетные числа в памяти</w:t>
+            </w:r>
+            <w:r>
+              <w:rPr>
+                <w:noProof/>
+                <w:webHidden/>
+              </w:rPr>
+              <w:tab/>
+            </w:r>
+            <w:r>
+              <w:rPr>
+                <w:noProof/>
+                <w:webHidden/>
+              </w:rPr>
+              <w:fldChar w:fldCharType="begin"/>
+            </w:r>
+            <w:r>
+              <w:rPr>
+                <w:noProof/>
+                <w:webHidden/>
+              </w:rPr>
+              <w:instrText xml:space="preserve"> PAGEREF _Toc52227214 \h </w:instrText>
+            </w:r>
+            <w:r>
+              <w:rPr>
+                <w:noProof/>
+                <w:webHidden/>
+              </w:rPr>
+            </w:r>
+            <w:r>
+              <w:rPr>
+                <w:noProof/>
+                <w:webHidden/>
+              </w:rPr>
+              <w:fldChar w:fldCharType="separate"/>
+            </w:r>
+            <w:r>
+              <w:rPr>
+                <w:noProof/>
+                <w:webHidden/>
+              </w:rPr>
+              <w:t>5</w:t>
+            </w:r>
+            <w:r>
+              <w:rPr>
+                <w:noProof/>
+                <w:webHidden/>
+              </w:rPr>
+              <w:fldChar w:fldCharType="end"/>
+            </w:r>
+          </w:hyperlink>
+        </w:p>
+        <w:p>
+          <w:pPr>
+            <w:pStyle w:val="14"/>
+            <w:tabs>
+              <w:tab w:val="left" w:pos="1320"/>
+              <w:tab w:val="right" w:leader="dot" w:pos="9855"/>
+            </w:tabs>
+            <w:rPr>
+              <w:rFonts w:asciiTheme="minorHAnsi" w:eastAsiaTheme="minorEastAsia" w:hAnsiTheme="minorHAnsi" w:cstheme="minorBidi"/>
+              <w:noProof/>
+              <w:sz w:val="22"/>
+              <w:szCs w:val="22"/>
+              <w:lang w:eastAsia="ru-RU"/>
+            </w:rPr>
+          </w:pPr>
+          <w:hyperlink w:anchor="_Toc52227215" w:history="1">
+            <w:r>
+              <w:rPr>
+                <w:rStyle w:val="a7"/>
+                <w:noProof/>
+              </w:rPr>
+              <w:t>2.3.</w:t>
+            </w:r>
+            <w:r>
+              <w:rPr>
+                <w:rFonts w:asciiTheme="minorHAnsi" w:eastAsiaTheme="minorEastAsia" w:hAnsiTheme="minorHAnsi" w:cstheme="minorBidi"/>
+                <w:noProof/>
+                <w:sz w:val="22"/>
+                <w:szCs w:val="22"/>
+                <w:lang w:eastAsia="ru-RU"/>
+              </w:rPr>
+              <w:tab/>
+            </w:r>
+            <w:r>
+              <w:rPr>
+                <w:rStyle w:val="a7"/>
+                <w:noProof/>
+              </w:rPr>
+              <w:t>Задание № 3</w:t>
+            </w:r>
+            <w:r>
+              <w:rPr>
+                <w:noProof/>
+                <w:webHidden/>
+              </w:rPr>
+              <w:tab/>
+            </w:r>
+            <w:r>
+              <w:rPr>
+                <w:noProof/>
+                <w:webHidden/>
+              </w:rPr>
+              <w:fldChar w:fldCharType="begin"/>
+            </w:r>
+            <w:r>
+              <w:rPr>
+                <w:noProof/>
+                <w:webHidden/>
+              </w:rPr>
+              <w:instrText xml:space="preserve"> PAGEREF _Toc52227215 \h </w:instrText>
+            </w:r>
+            <w:r>
+              <w:rPr>
+                <w:noProof/>
+                <w:webHidden/>
+              </w:rPr>
+            </w:r>
+            <w:r>
+              <w:rPr>
+                <w:noProof/>
+                <w:webHidden/>
+              </w:rPr>
+              <w:fldChar w:fldCharType="separate"/>
+            </w:r>
+            <w:r>
+              <w:rPr>
+                <w:noProof/>
+                <w:webHidden/>
+              </w:rPr>
+              <w:t>5</w:t>
             </w:r>
             <w:r>
               <w:rPr>
@@ -1071,7 +1535,7 @@
               <w:lang w:eastAsia="ru-RU"/>
             </w:rPr>
           </w:pPr>
-          <w:hyperlink w:anchor="_Toc52026591" w:history="1">
+          <w:hyperlink w:anchor="_Toc52227216" w:history="1">
             <w:r>
               <w:rPr>
                 <w:rStyle w:val="a7"/>
@@ -1115,7 +1579,7 @@
                 <w:noProof/>
                 <w:webHidden/>
               </w:rPr>
-              <w:instrText xml:space="preserve"> PAGEREF _Toc52026591 \h </w:instrText>
+              <w:instrText xml:space="preserve"> PAGEREF _Toc52227216 \h </w:instrText>
             </w:r>
             <w:r>
               <w:rPr>
@@ -1135,7 +1599,7 @@
                 <w:noProof/>
                 <w:webHidden/>
               </w:rPr>
-              <w:t>4</w:t>
+              <w:t>6</w:t>
             </w:r>
             <w:r>
               <w:rPr>
@@ -1161,7 +1625,7 @@
               <w:lang w:eastAsia="ru-RU"/>
             </w:rPr>
           </w:pPr>
-          <w:hyperlink w:anchor="_Toc52026592" w:history="1">
+          <w:hyperlink w:anchor="_Toc52227217" w:history="1">
             <w:r>
               <w:rPr>
                 <w:rStyle w:val="a7"/>
@@ -1205,7 +1669,7 @@
                 <w:noProof/>
                 <w:webHidden/>
               </w:rPr>
-              <w:instrText xml:space="preserve"> PAGEREF _Toc52026592 \h </w:instrText>
+              <w:instrText xml:space="preserve"> PAGEREF _Toc52227217 \h </w:instrText>
             </w:r>
             <w:r>
               <w:rPr>
@@ -1225,7 +1689,7 @@
                 <w:noProof/>
                 <w:webHidden/>
               </w:rPr>
-              <w:t>4</w:t>
+              <w:t>6</w:t>
             </w:r>
             <w:r>
               <w:rPr>
@@ -1265,7 +1729,7 @@
       <w:pPr>
         <w:pStyle w:val="10"/>
       </w:pPr>
-      <w:bookmarkStart w:id="0" w:name="_Toc52026586"/>
+      <w:bookmarkStart w:id="0" w:name="_Toc52227206"/>
       <w:r>
         <w:lastRenderedPageBreak/>
         <w:t>Добавление памяти</w:t>
@@ -1280,7 +1744,7 @@
           <w:numId w:val="5"/>
         </w:numPr>
       </w:pPr>
-      <w:bookmarkStart w:id="1" w:name="_Toc52026587"/>
+      <w:bookmarkStart w:id="1" w:name="_Toc52227207"/>
       <w:r>
         <w:t xml:space="preserve">Добавление </w:t>
       </w:r>
@@ -1342,7 +1806,7 @@
           <w:numId w:val="5"/>
         </w:numPr>
       </w:pPr>
-      <w:bookmarkStart w:id="2" w:name="_Toc52026588"/>
+      <w:bookmarkStart w:id="2" w:name="_Toc52227208"/>
       <w:r>
         <w:t xml:space="preserve">Добавление памяти средствами </w:t>
       </w:r>
@@ -1414,7 +1878,7 @@
       <w:pPr>
         <w:pStyle w:val="10"/>
       </w:pPr>
-      <w:bookmarkStart w:id="3" w:name="_Toc52026589"/>
+      <w:bookmarkStart w:id="3" w:name="_Toc52227209"/>
       <w:r>
         <w:t>Самостоятельная работа</w:t>
       </w:r>
@@ -1428,7 +1892,7 @@
           <w:numId w:val="5"/>
         </w:numPr>
       </w:pPr>
-      <w:bookmarkStart w:id="4" w:name="_Toc52026590"/>
+      <w:bookmarkStart w:id="4" w:name="_Toc52227210"/>
       <w:r>
         <w:t>Задание № 1</w:t>
       </w:r>
@@ -1443,7 +1907,13 @@
         </w:numPr>
       </w:pPr>
       <w:r>
-        <w:t>Добавить в тракт передачи данных блок памяти на 16-ть 32-хбитных слов с двумя входами</w:t>
+        <w:t xml:space="preserve">Добавить в тракт передачи данных блок памяти на </w:t>
+      </w:r>
+      <w:r>
+        <w:t>32 (переключателей 5, почему бы не сделать тогда на 32)</w:t>
+      </w:r>
+      <w:r>
+        <w:t xml:space="preserve"> 32-хбитных слов с двумя входами</w:t>
       </w:r>
       <w:r>
         <w:t>/</w:t>
@@ -1470,13 +1940,7 @@
         <w:t>0</w:t>
       </w:r>
       <w:r>
-        <w:t xml:space="preserve"> адреса, 2-ой </w:t>
-      </w:r>
-      <w:r>
-        <w:t>вход-выход</w:t>
-      </w:r>
-      <w:r>
-        <w:t xml:space="preserve"> используется для подключения внешнего управления (адресный вход получает значение с переключателей, меняя значения которых можно просматривать содержимое памяти, выход данных не подключен, вход разрешения записи не подключен)</w:t>
+        <w:t xml:space="preserve"> адреса, 2-ой вход-выход используется для подключения внешнего управления (адресный вход получает значение с переключателей, меняя значения которых можно просматривать содержимое памяти, выход данных не подключен, вход разрешения записи не подключен)</w:t>
       </w:r>
       <w:r>
         <w:t>)</w:t>
@@ -1499,7 +1963,19 @@
       </w:r>
       <w:proofErr w:type="spellEnd"/>
       <w:r>
-        <w:t>-файлом, содержащим 16 32-хбитных слов)</w:t>
+        <w:t xml:space="preserve">-файлом, содержащим </w:t>
+      </w:r>
+      <w:r>
+        <w:t>32</w:t>
+      </w:r>
+      <w:r>
+        <w:t xml:space="preserve"> 32-хбитных слов</w:t>
+      </w:r>
+      <w:r>
+        <w:t>а</w:t>
+      </w:r>
+      <w:r>
+        <w:t>)</w:t>
       </w:r>
     </w:p>
     <w:p>
@@ -1519,25 +1995,36 @@
           <w:numId w:val="5"/>
         </w:numPr>
       </w:pPr>
+      <w:bookmarkStart w:id="5" w:name="_Toc52227211"/>
       <w:r>
         <w:t>Добавить блок памяти</w:t>
       </w:r>
+      <w:bookmarkEnd w:id="5"/>
     </w:p>
     <w:p>
       <w:r>
         <w:t>Н</w:t>
       </w:r>
       <w:r>
-        <w:t>а 16-ть 32-хбитных</w:t>
+        <w:t xml:space="preserve">а </w:t>
+      </w:r>
+      <w:r>
+        <w:t>32</w:t>
+      </w:r>
+      <w:r>
+        <w:t xml:space="preserve"> 32-хбитных</w:t>
       </w:r>
       <w:r>
         <w:t xml:space="preserve"> </w:t>
       </w:r>
       <w:r>
-        <w:t>слов с двумя входами/выходами</w:t>
-      </w:r>
-      <w:r>
-        <w:t>.</w:t>
+        <w:t>слов</w:t>
+      </w:r>
+      <w:r>
+        <w:t>а</w:t>
+      </w:r>
+      <w:r>
+        <w:t xml:space="preserve"> с двумя входами/выходами.</w:t>
       </w:r>
       <w:r>
         <w:t xml:space="preserve"> </w:t>
@@ -1568,9 +2055,6 @@
       </w:r>
       <w:r>
         <w:t xml:space="preserve"> в предыдущей части лабораторной работы</w:t>
-      </w:r>
-      <w:r>
-        <w:t>, тут он регенерирован, чтобы иметь 16 слов, а не 32.</w:t>
       </w:r>
     </w:p>
     <w:p>
@@ -1587,16 +2071,13 @@
           <w:numId w:val="5"/>
         </w:numPr>
       </w:pPr>
+      <w:bookmarkStart w:id="6" w:name="_Toc52227212"/>
       <w:r>
         <w:t>Добавить команды LW и SW в тракт передачи данных</w:t>
       </w:r>
-    </w:p>
-    <w:p>
-      <w:pPr>
-        <w:rPr>
-          <w:lang w:val="en-US"/>
-        </w:rPr>
-      </w:pPr>
+      <w:bookmarkEnd w:id="6"/>
+    </w:p>
+    <w:p>
       <w:r>
         <w:t>П</w:t>
       </w:r>
@@ -1609,7 +2090,13 @@
       </w:r>
       <w:proofErr w:type="spellEnd"/>
       <w:r>
-        <w:t>-файлом, содержащим 16 32-хбитных слов</w:t>
+        <w:t xml:space="preserve">-файлом, содержащим </w:t>
+      </w:r>
+      <w:r>
+        <w:t>32</w:t>
+      </w:r>
+      <w:r>
+        <w:t xml:space="preserve"> 32-хбитных слов</w:t>
       </w:r>
       <w:r>
         <w:t>.</w:t>
@@ -1629,7 +2116,10 @@
       </w:r>
       <w:proofErr w:type="spellEnd"/>
       <w:r>
-        <w:t>\03_task_1</w:t>
+        <w:t>\03_task_</w:t>
+      </w:r>
+      <w:r>
+        <w:t>2_1_1</w:t>
       </w:r>
       <w:r>
         <w:t>\.</w:t>
@@ -1664,18 +2154,637 @@
         <w:t xml:space="preserve"> в главе 7.3.1, чтобы память была как-то задействована для работы процессора.</w:t>
       </w:r>
     </w:p>
+    <w:p>
+      <w:r>
+        <w:t xml:space="preserve">Чтобы упростить задачу, сравним версии процессора </w:t>
+      </w:r>
+      <w:r>
+        <w:t>00_</w:t>
+      </w:r>
+      <w:r>
+        <w:rPr>
+          <w:lang w:val="en-US"/>
+        </w:rPr>
+        <w:t>simple</w:t>
+      </w:r>
+      <w:r>
+        <w:t xml:space="preserve"> </w:t>
+      </w:r>
+      <w:r>
+        <w:t xml:space="preserve">и </w:t>
+      </w:r>
+      <w:r>
+        <w:t>01_</w:t>
+      </w:r>
+      <w:proofErr w:type="spellStart"/>
+      <w:r>
+        <w:rPr>
+          <w:lang w:val="en-US"/>
+        </w:rPr>
+        <w:t>mmio</w:t>
+      </w:r>
+      <w:proofErr w:type="spellEnd"/>
+      <w:r>
+        <w:t xml:space="preserve">. Заметим, что вторая версия архитектурно отличается только наличием необходимой нам памяти (и реализаций, в следствие, команд </w:t>
+      </w:r>
+      <w:proofErr w:type="spellStart"/>
+      <w:r>
+        <w:rPr>
+          <w:lang w:val="en-US"/>
+        </w:rPr>
+        <w:t>lw</w:t>
+      </w:r>
+      <w:proofErr w:type="spellEnd"/>
+      <w:r>
+        <w:t xml:space="preserve"> </w:t>
+      </w:r>
+      <w:r>
+        <w:t>и</w:t>
+      </w:r>
+      <w:r>
+        <w:t xml:space="preserve"> </w:t>
+      </w:r>
+      <w:proofErr w:type="spellStart"/>
+      <w:r>
+        <w:rPr>
+          <w:lang w:val="en-US"/>
+        </w:rPr>
+        <w:t>sw</w:t>
+      </w:r>
+      <w:proofErr w:type="spellEnd"/>
+      <w:r>
+        <w:t xml:space="preserve">). </w:t>
+      </w:r>
+      <w:r>
+        <w:t>Как видно на рисунках ниже, все, что нужно для добавления памяти в процессор это:</w:t>
+      </w:r>
+    </w:p>
+    <w:p>
+      <w:pPr>
+        <w:pStyle w:val="a4"/>
+        <w:numPr>
+          <w:ilvl w:val="0"/>
+          <w:numId w:val="17"/>
+        </w:numPr>
+      </w:pPr>
+      <w:r>
+        <w:t>добавить сам</w:t>
+      </w:r>
+      <w:r>
+        <w:t>у память данных в разрыв между регистровым файлом и АЛУ</w:t>
+      </w:r>
+      <w:r>
+        <w:t>(</w:t>
+      </w:r>
+      <w:r>
+        <w:rPr>
+          <w:lang w:val="en-US"/>
+        </w:rPr>
+        <w:t>ram</w:t>
+      </w:r>
+      <w:r>
+        <w:t>_2_</w:t>
+      </w:r>
+      <w:r>
+        <w:rPr>
+          <w:lang w:val="en-US"/>
+        </w:rPr>
+        <w:t>port</w:t>
+      </w:r>
+      <w:r>
+        <w:t>)</w:t>
+      </w:r>
+    </w:p>
+    <w:p>
+      <w:pPr>
+        <w:pStyle w:val="a4"/>
+        <w:numPr>
+          <w:ilvl w:val="0"/>
+          <w:numId w:val="17"/>
+        </w:numPr>
+      </w:pPr>
+      <w:r>
+        <w:t xml:space="preserve">добавить </w:t>
+      </w:r>
+      <w:r>
+        <w:t xml:space="preserve">мультиплексор перед входом </w:t>
+      </w:r>
+      <w:r>
+        <w:rPr>
+          <w:lang w:val="en-US"/>
+        </w:rPr>
+        <w:t>WD</w:t>
+      </w:r>
+      <w:r>
+        <w:t>3</w:t>
+      </w:r>
+      <w:r>
+        <w:t xml:space="preserve">, который выбирает между выходом </w:t>
+      </w:r>
+      <w:r>
+        <w:rPr>
+          <w:lang w:val="en-US"/>
+        </w:rPr>
+        <w:t>RD</w:t>
+      </w:r>
+      <w:r>
+        <w:t xml:space="preserve"> памяти и шиной </w:t>
+      </w:r>
+      <w:proofErr w:type="spellStart"/>
+      <w:r>
+        <w:rPr>
+          <w:lang w:val="en-US"/>
+        </w:rPr>
+        <w:t>AluResult</w:t>
+      </w:r>
+      <w:proofErr w:type="spellEnd"/>
+    </w:p>
+    <w:p>
+      <w:pPr>
+        <w:pStyle w:val="a4"/>
+        <w:numPr>
+          <w:ilvl w:val="0"/>
+          <w:numId w:val="17"/>
+        </w:numPr>
+      </w:pPr>
+      <w:r>
+        <w:lastRenderedPageBreak/>
+        <w:t xml:space="preserve">протянуть из порта </w:t>
+      </w:r>
+      <w:r>
+        <w:rPr>
+          <w:lang w:val="en-US"/>
+        </w:rPr>
+        <w:t>RD</w:t>
+      </w:r>
+      <w:r>
+        <w:t>2</w:t>
+      </w:r>
+      <w:r>
+        <w:t xml:space="preserve"> регистрового файла</w:t>
+      </w:r>
+      <w:r>
+        <w:t xml:space="preserve"> </w:t>
+      </w:r>
+      <w:r>
+        <w:t xml:space="preserve">шину в память данных в порт </w:t>
+      </w:r>
+      <w:r>
+        <w:rPr>
+          <w:lang w:val="en-US"/>
+        </w:rPr>
+        <w:t>WD</w:t>
+      </w:r>
+    </w:p>
+    <w:p>
+      <w:pPr>
+        <w:pStyle w:val="a4"/>
+        <w:numPr>
+          <w:ilvl w:val="0"/>
+          <w:numId w:val="17"/>
+        </w:numPr>
+      </w:pPr>
+      <w:r>
+        <w:t xml:space="preserve">добавить управляющий сигнал </w:t>
+      </w:r>
+      <w:r>
+        <w:rPr>
+          <w:lang w:val="en-US"/>
+        </w:rPr>
+        <w:t>WE</w:t>
+      </w:r>
+      <w:r>
+        <w:t xml:space="preserve"> </w:t>
+      </w:r>
+      <w:r>
+        <w:t>памяти данных (</w:t>
+      </w:r>
+      <w:proofErr w:type="spellStart"/>
+      <w:r>
+        <w:rPr>
+          <w:lang w:val="en-US"/>
+        </w:rPr>
+        <w:t>memWrite</w:t>
+      </w:r>
+      <w:proofErr w:type="spellEnd"/>
+      <w:r>
+        <w:t>)</w:t>
+      </w:r>
+      <w:r>
+        <w:t>, разрешающий запись в память данных</w:t>
+      </w:r>
+    </w:p>
+    <w:p>
+      <w:pPr>
+        <w:pStyle w:val="a4"/>
+        <w:numPr>
+          <w:ilvl w:val="0"/>
+          <w:numId w:val="17"/>
+        </w:numPr>
+      </w:pPr>
+      <w:r>
+        <w:t>добавить управляющий сигнал мультиплексору (из пункта 2 этого списка), выбирающий между памятью данных и результатом АЛУ</w:t>
+      </w:r>
+    </w:p>
+    <w:p>
+      <w:pPr>
+        <w:ind w:firstLine="0"/>
+        <w:jc w:val="center"/>
+        <w:rPr>
+          <w:lang w:val="en-US"/>
+        </w:rPr>
+      </w:pPr>
+      <w:r>
+        <w:rPr>
+          <w:noProof/>
+        </w:rPr>
+        <w:drawing>
+          <wp:inline distT="0" distB="0" distL="0" distR="0" wp14:anchorId="3F511961" wp14:editId="6DDCD6E3">
+            <wp:extent cx="6209665" cy="2928209"/>
+            <wp:effectExtent l="0" t="0" r="635" b="5715"/>
+            <wp:docPr id="1" name="Рисунок 1"/>
+            <wp:cNvGraphicFramePr>
+              <a:graphicFrameLocks xmlns:a="http://schemas.openxmlformats.org/drawingml/2006/main" noChangeAspect="1"/>
+            </wp:cNvGraphicFramePr>
+            <a:graphic xmlns:a="http://schemas.openxmlformats.org/drawingml/2006/main">
+              <a:graphicData uri="http://schemas.openxmlformats.org/drawingml/2006/picture">
+                <pic:pic xmlns:pic="http://schemas.openxmlformats.org/drawingml/2006/picture">
+                  <pic:nvPicPr>
+                    <pic:cNvPr id="0" name="Picture 1"/>
+                    <pic:cNvPicPr>
+                      <a:picLocks noChangeAspect="1" noChangeArrowheads="1"/>
+                    </pic:cNvPicPr>
+                  </pic:nvPicPr>
+                  <pic:blipFill rotWithShape="1">
+                    <a:blip r:embed="rId8" cstate="print">
+                      <a:extLst>
+                        <a:ext uri="{28A0092B-C50C-407E-A947-70E740481C1C}">
+                          <a14:useLocalDpi xmlns:a14="http://schemas.microsoft.com/office/drawing/2010/main" val="0"/>
+                        </a:ext>
+                      </a:extLst>
+                    </a:blip>
+                    <a:srcRect t="20314" b="16661"/>
+                    <a:stretch/>
+                  </pic:blipFill>
+                  <pic:spPr bwMode="auto">
+                    <a:xfrm>
+                      <a:off x="0" y="0"/>
+                      <a:ext cx="6257903" cy="2950956"/>
+                    </a:xfrm>
+                    <a:prstGeom prst="rect">
+                      <a:avLst/>
+                    </a:prstGeom>
+                    <a:noFill/>
+                    <a:ln>
+                      <a:noFill/>
+                    </a:ln>
+                    <a:extLst>
+                      <a:ext uri="{53640926-AAD7-44D8-BBD7-CCE9431645EC}">
+                        <a14:shadowObscured xmlns:a14="http://schemas.microsoft.com/office/drawing/2010/main"/>
+                      </a:ext>
+                    </a:extLst>
+                  </pic:spPr>
+                </pic:pic>
+              </a:graphicData>
+            </a:graphic>
+          </wp:inline>
+        </w:drawing>
+      </w:r>
+    </w:p>
+    <w:p>
+      <w:pPr>
+        <w:pStyle w:val="a"/>
+        <w:rPr>
+          <w:lang w:val="en-US"/>
+        </w:rPr>
+      </w:pPr>
+      <w:r>
+        <w:t xml:space="preserve">Версия процессора </w:t>
+      </w:r>
+      <w:r>
+        <w:rPr>
+          <w:lang w:val="en-US"/>
+        </w:rPr>
+        <w:t>00_simple.</w:t>
+      </w:r>
+    </w:p>
+    <w:p>
+      <w:pPr>
+        <w:rPr>
+          <w:lang w:val="en-US"/>
+        </w:rPr>
+      </w:pPr>
+    </w:p>
+    <w:p>
+      <w:pPr>
+        <w:ind w:firstLine="0"/>
+        <w:jc w:val="center"/>
+        <w:rPr>
+          <w:lang w:val="en-US"/>
+        </w:rPr>
+      </w:pPr>
+      <w:r>
+        <w:rPr>
+          <w:noProof/>
+        </w:rPr>
+        <w:drawing>
+          <wp:inline distT="0" distB="0" distL="0" distR="0" wp14:anchorId="43FC2840" wp14:editId="5A6CF764">
+            <wp:extent cx="6219721" cy="2828925"/>
+            <wp:effectExtent l="0" t="0" r="0" b="0"/>
+            <wp:docPr id="2" name="Рисунок 2"/>
+            <wp:cNvGraphicFramePr>
+              <a:graphicFrameLocks xmlns:a="http://schemas.openxmlformats.org/drawingml/2006/main" noChangeAspect="1"/>
+            </wp:cNvGraphicFramePr>
+            <a:graphic xmlns:a="http://schemas.openxmlformats.org/drawingml/2006/main">
+              <a:graphicData uri="http://schemas.openxmlformats.org/drawingml/2006/picture">
+                <pic:pic xmlns:pic="http://schemas.openxmlformats.org/drawingml/2006/picture">
+                  <pic:nvPicPr>
+                    <pic:cNvPr id="0" name="Picture 3"/>
+                    <pic:cNvPicPr>
+                      <a:picLocks noChangeAspect="1" noChangeArrowheads="1"/>
+                    </pic:cNvPicPr>
+                  </pic:nvPicPr>
+                  <pic:blipFill rotWithShape="1">
+                    <a:blip r:embed="rId9" cstate="print">
+                      <a:extLst>
+                        <a:ext uri="{28A0092B-C50C-407E-A947-70E740481C1C}">
+                          <a14:useLocalDpi xmlns:a14="http://schemas.microsoft.com/office/drawing/2010/main" val="0"/>
+                        </a:ext>
+                      </a:extLst>
+                    </a:blip>
+                    <a:srcRect t="20441" b="18736"/>
+                    <a:stretch/>
+                  </pic:blipFill>
+                  <pic:spPr bwMode="auto">
+                    <a:xfrm>
+                      <a:off x="0" y="0"/>
+                      <a:ext cx="6266378" cy="2850146"/>
+                    </a:xfrm>
+                    <a:prstGeom prst="rect">
+                      <a:avLst/>
+                    </a:prstGeom>
+                    <a:noFill/>
+                    <a:ln>
+                      <a:noFill/>
+                    </a:ln>
+                    <a:extLst>
+                      <a:ext uri="{53640926-AAD7-44D8-BBD7-CCE9431645EC}">
+                        <a14:shadowObscured xmlns:a14="http://schemas.microsoft.com/office/drawing/2010/main"/>
+                      </a:ext>
+                    </a:extLst>
+                  </pic:spPr>
+                </pic:pic>
+              </a:graphicData>
+            </a:graphic>
+          </wp:inline>
+        </w:drawing>
+      </w:r>
+    </w:p>
+    <w:p>
+      <w:pPr>
+        <w:pStyle w:val="a"/>
+        <w:rPr>
+          <w:lang w:val="en-US"/>
+        </w:rPr>
+      </w:pPr>
+      <w:r>
+        <w:t xml:space="preserve">Версия процессора </w:t>
+      </w:r>
+      <w:r>
+        <w:rPr>
+          <w:lang w:val="en-US"/>
+        </w:rPr>
+        <w:t>01_mmio.</w:t>
+      </w:r>
+    </w:p>
+    <w:p>
+      <w:pPr>
+        <w:rPr>
+          <w:lang w:val="en-US"/>
+        </w:rPr>
+      </w:pPr>
+    </w:p>
+    <w:p>
+      <w:pPr>
+        <w:rPr>
+          <w:lang w:val="en-US"/>
+        </w:rPr>
+      </w:pPr>
+      <w:proofErr w:type="spellStart"/>
+      <w:r>
+        <w:rPr>
+          <w:lang w:val="en-US"/>
+        </w:rPr>
+        <w:t>address_a</w:t>
+      </w:r>
+      <w:proofErr w:type="spellEnd"/>
+      <w:r>
+        <w:rPr>
+          <w:lang w:val="en-US"/>
+        </w:rPr>
+        <w:t xml:space="preserve"> – WD</w:t>
+      </w:r>
+    </w:p>
+    <w:p>
+      <w:pPr>
+        <w:rPr>
+          <w:lang w:val="en-US"/>
+        </w:rPr>
+      </w:pPr>
+      <w:proofErr w:type="spellStart"/>
+      <w:r>
+        <w:rPr>
+          <w:lang w:val="en-US"/>
+        </w:rPr>
+        <w:t>data_a</w:t>
+      </w:r>
+      <w:proofErr w:type="spellEnd"/>
+      <w:r>
+        <w:rPr>
+          <w:lang w:val="en-US"/>
+        </w:rPr>
+        <w:t xml:space="preserve"> – A</w:t>
+      </w:r>
+    </w:p>
+    <w:p>
+      <w:pPr>
+        <w:rPr>
+          <w:lang w:val="en-US"/>
+        </w:rPr>
+      </w:pPr>
+      <w:proofErr w:type="spellStart"/>
+      <w:r>
+        <w:rPr>
+          <w:lang w:val="en-US"/>
+        </w:rPr>
+        <w:t>wren_a</w:t>
+      </w:r>
+      <w:proofErr w:type="spellEnd"/>
+      <w:r>
+        <w:rPr>
+          <w:lang w:val="en-US"/>
+        </w:rPr>
+        <w:t xml:space="preserve"> – WE</w:t>
+      </w:r>
+    </w:p>
+    <w:p>
+      <w:pPr>
+        <w:rPr>
+          <w:lang w:val="en-US"/>
+        </w:rPr>
+      </w:pPr>
+      <w:proofErr w:type="spellStart"/>
+      <w:r>
+        <w:rPr>
+          <w:lang w:val="en-US"/>
+        </w:rPr>
+        <w:t>q_a</w:t>
+      </w:r>
+      <w:proofErr w:type="spellEnd"/>
+      <w:r>
+        <w:rPr>
+          <w:lang w:val="en-US"/>
+        </w:rPr>
+        <w:t xml:space="preserve"> – RD</w:t>
+      </w:r>
+    </w:p>
+    <w:p>
+      <w:r>
+        <w:lastRenderedPageBreak/>
+        <w:t xml:space="preserve">добавили в </w:t>
+      </w:r>
+      <w:proofErr w:type="spellStart"/>
+      <w:r>
+        <w:rPr>
+          <w:lang w:val="en-US"/>
+        </w:rPr>
+        <w:t>sm</w:t>
+      </w:r>
+      <w:proofErr w:type="spellEnd"/>
+      <w:r>
+        <w:t>_</w:t>
+      </w:r>
+      <w:proofErr w:type="spellStart"/>
+      <w:r>
+        <w:rPr>
+          <w:lang w:val="en-US"/>
+        </w:rPr>
+        <w:t>cpu</w:t>
+      </w:r>
+      <w:proofErr w:type="spellEnd"/>
+      <w:r>
+        <w:t>.</w:t>
+      </w:r>
+      <w:proofErr w:type="spellStart"/>
+      <w:r>
+        <w:rPr>
+          <w:lang w:val="en-US"/>
+        </w:rPr>
+        <w:t>vh</w:t>
+      </w:r>
+      <w:proofErr w:type="spellEnd"/>
+      <w:r>
+        <w:t xml:space="preserve"> (взято из </w:t>
+      </w:r>
+      <w:r>
+        <w:t>01_</w:t>
+      </w:r>
+      <w:proofErr w:type="spellStart"/>
+      <w:r>
+        <w:rPr>
+          <w:lang w:val="en-US"/>
+        </w:rPr>
+        <w:t>mmio</w:t>
+      </w:r>
+      <w:proofErr w:type="spellEnd"/>
+      <w:r>
+        <w:t>)</w:t>
+      </w:r>
+      <w:r>
+        <w:t>:</w:t>
+      </w:r>
+    </w:p>
+    <w:p>
+      <w:pPr>
+        <w:pStyle w:val="ac"/>
+      </w:pPr>
+      <w:r>
+        <w:t>`define C_LW        6'b100011 // I-type, Load Word</w:t>
+      </w:r>
+    </w:p>
+    <w:p>
+      <w:pPr>
+        <w:pStyle w:val="ac"/>
+      </w:pPr>
+      <w:r>
+        <w:t xml:space="preserve">                              //         Rt = memory[Rs + </w:t>
+      </w:r>
+      <w:proofErr w:type="spellStart"/>
+      <w:r>
+        <w:t>Immed</w:t>
+      </w:r>
+      <w:proofErr w:type="spellEnd"/>
+      <w:r>
+        <w:t>]</w:t>
+      </w:r>
+    </w:p>
+    <w:p>
+      <w:pPr>
+        <w:pStyle w:val="ac"/>
+      </w:pPr>
+      <w:r>
+        <w:t>`define C_SW        6'b101011 //</w:t>
+      </w:r>
+      <w:r>
+        <w:t xml:space="preserve"> </w:t>
+      </w:r>
+      <w:r>
+        <w:t>I-type, Store Word</w:t>
+      </w:r>
+    </w:p>
+    <w:p>
+      <w:pPr>
+        <w:pStyle w:val="ac"/>
+      </w:pPr>
+      <w:r>
+        <w:t xml:space="preserve">                              //         memory[Rs + </w:t>
+      </w:r>
+      <w:proofErr w:type="spellStart"/>
+      <w:r>
+        <w:t>Immed</w:t>
+      </w:r>
+      <w:proofErr w:type="spellEnd"/>
+      <w:r>
+        <w:t>] = Rt</w:t>
+      </w:r>
+    </w:p>
     <w:p/>
+    <w:p>
+      <w:r>
+        <w:t>2-ой вход-выход</w:t>
+      </w:r>
+      <w:r>
+        <w:t xml:space="preserve"> блока памяти</w:t>
+      </w:r>
+      <w:r>
+        <w:t xml:space="preserve"> используется для подключения внешнего управления (адресный вход получает значение с переключателей, меняя значения которых можно просматривать содержимое памяти, выход данных не подключен, вход разрешения записи не подключен)</w:t>
+      </w:r>
+    </w:p>
     <w:p/>
-    <w:p/>
-    <w:p>
-      <w:r>
-        <w:t>2-ой вход-выход</w:t>
-      </w:r>
-      <w:r>
-        <w:t xml:space="preserve"> блока памяти</w:t>
-      </w:r>
-      <w:r>
-        <w:t xml:space="preserve"> используется для подключения внешнего управления (адресный вход получает значение с переключателей, меняя значения которых можно просматривать содержимое памяти, выход данных не подключен, вход разрешения записи не подключен)</w:t>
+    <w:p>
+      <w:pPr>
+        <w:rPr>
+          <w:lang w:val="en-US"/>
+        </w:rPr>
+      </w:pPr>
+      <w:r>
+        <w:t>Чтобы не усложнять себе жизнь, приняли такое решение – переключатели, встроенные в плату, отвечавшие за выбор регистра, выводимого на семисегментные дисплеи, будут выбирать какое слово читается из памяти и выводится на семисегментный дисплей.</w:t>
+      </w:r>
+      <w:r>
+        <w:t xml:space="preserve"> </w:t>
+      </w:r>
+      <w:r>
+        <w:t>Соответственно, на семисегментные дисплеи выводятся теперь данные из памяти данных, а не из регистров.</w:t>
       </w:r>
     </w:p>
     <w:p/>
@@ -1687,9 +2796,11 @@
           <w:numId w:val="5"/>
         </w:numPr>
       </w:pPr>
+      <w:bookmarkStart w:id="7" w:name="_Toc52227213"/>
       <w:r>
         <w:t>Задание № 2</w:t>
       </w:r>
+      <w:bookmarkEnd w:id="7"/>
     </w:p>
     <w:p>
       <w:pPr>
@@ -1699,8 +2810,13 @@
           <w:numId w:val="14"/>
         </w:numPr>
       </w:pPr>
-      <w:r>
-        <w:t>Разработать программу на ассемблере, которая инвертирует все нечетные числа в памяти (5 вариант)</w:t>
+      <w:bookmarkStart w:id="8" w:name="_Hlk52227163"/>
+      <w:r>
+        <w:t xml:space="preserve">Разработать программу на ассемблере, которая инвертирует все нечетные числа в памяти </w:t>
+      </w:r>
+      <w:bookmarkEnd w:id="8"/>
+      <w:r>
+        <w:t>(5 вариант)</w:t>
       </w:r>
     </w:p>
     <w:p>
@@ -1724,10 +2840,35 @@
         </w:numPr>
       </w:pPr>
       <w:r>
-        <w:t>Сравнить данный вариант процессора с версией 01_mmio (данный вариант – наверное, имеется в виду тот, что на рисунке над вторым заданием)</w:t>
+        <w:t xml:space="preserve">Сравнить данный вариант процессора с версией 01_mmio (данный вариант – </w:t>
+      </w:r>
+      <w:r>
+        <w:t>тот, что разработали мы</w:t>
+      </w:r>
+      <w:r>
+        <w:t>)</w:t>
+      </w:r>
+    </w:p>
+    <w:p>
+      <w:r>
+        <w:t>Чтение и память данных осуществляется, начиная с нулевого адреса (их всего 32).</w:t>
       </w:r>
     </w:p>
     <w:p/>
+    <w:p>
+      <w:pPr>
+        <w:pStyle w:val="10"/>
+        <w:numPr>
+          <w:ilvl w:val="2"/>
+          <w:numId w:val="5"/>
+        </w:numPr>
+      </w:pPr>
+      <w:bookmarkStart w:id="9" w:name="_Toc52227214"/>
+      <w:r>
+        <w:t>Разработать программу на ассемблере, которая инвертирует все нечетные числа в памяти</w:t>
+      </w:r>
+      <w:bookmarkEnd w:id="9"/>
+    </w:p>
     <w:p/>
     <w:p>
       <w:pPr>
@@ -1737,9 +2878,11 @@
           <w:numId w:val="5"/>
         </w:numPr>
       </w:pPr>
+      <w:bookmarkStart w:id="10" w:name="_Toc52227215"/>
       <w:r>
         <w:t>Задание № 3</w:t>
       </w:r>
+      <w:bookmarkEnd w:id="10"/>
     </w:p>
     <w:p>
       <w:pPr>
@@ -1804,17 +2947,17 @@
       <w:pPr>
         <w:pStyle w:val="10"/>
       </w:pPr>
-      <w:bookmarkStart w:id="5" w:name="_Toc32828625"/>
-      <w:bookmarkStart w:id="6" w:name="_Toc52026591"/>
+      <w:bookmarkStart w:id="11" w:name="_Toc32828625"/>
+      <w:bookmarkStart w:id="12" w:name="_Toc52227216"/>
       <w:r>
         <w:lastRenderedPageBreak/>
         <w:t>Выводы</w:t>
       </w:r>
-      <w:bookmarkEnd w:id="5"/>
-      <w:bookmarkEnd w:id="6"/>
-    </w:p>
-    <w:p>
-      <w:commentRangeStart w:id="7"/>
+      <w:bookmarkEnd w:id="11"/>
+      <w:bookmarkEnd w:id="12"/>
+    </w:p>
+    <w:p>
+      <w:commentRangeStart w:id="13"/>
       <w:r>
         <w:t xml:space="preserve">Во время выполнения данной работы мы познакомились с процессором </w:t>
       </w:r>
@@ -1880,12 +3023,12 @@
       <w:r>
         <w:t>Вспомнили процессы дизассемблирования и моделирования.</w:t>
       </w:r>
-      <w:commentRangeEnd w:id="7"/>
+      <w:commentRangeEnd w:id="13"/>
       <w:r>
         <w:rPr>
           <w:rStyle w:val="af1"/>
         </w:rPr>
-        <w:commentReference w:id="7"/>
+        <w:commentReference w:id="13"/>
       </w:r>
     </w:p>
     <w:p/>
@@ -1898,13 +3041,13 @@
           <w:szCs w:val="28"/>
         </w:rPr>
       </w:pPr>
-      <w:bookmarkStart w:id="8" w:name="_Toc32828626"/>
-      <w:bookmarkStart w:id="9" w:name="_Toc52026592"/>
+      <w:bookmarkStart w:id="14" w:name="_Toc32828626"/>
+      <w:bookmarkStart w:id="15" w:name="_Toc52227217"/>
       <w:r>
         <w:t>Список литературы</w:t>
       </w:r>
-      <w:bookmarkEnd w:id="8"/>
-      <w:bookmarkEnd w:id="9"/>
+      <w:bookmarkEnd w:id="14"/>
+      <w:bookmarkEnd w:id="15"/>
     </w:p>
     <w:p>
       <w:pPr>
@@ -1969,7 +3112,7 @@
       <w:r>
         <w:t xml:space="preserve">: </w:t>
       </w:r>
-      <w:hyperlink r:id="rId12" w:history="1">
+      <w:hyperlink r:id="rId14" w:history="1">
         <w:r>
           <w:rPr>
             <w:rStyle w:val="a7"/>
@@ -2168,7 +3311,7 @@
         </w:rPr>
         <w:t xml:space="preserve">: </w:t>
       </w:r>
-      <w:hyperlink r:id="rId13" w:history="1">
+      <w:hyperlink r:id="rId15" w:history="1">
         <w:r>
           <w:rPr>
             <w:rStyle w:val="a7"/>
@@ -2320,7 +3463,16 @@
         <w:rPr>
           <w:lang w:val="en-US"/>
         </w:rPr>
-        <w:t>Introduction to Intel® FPGA IP Cores</w:t>
+        <w:t xml:space="preserve">Introduction to Intel® FPGA IP Cores </w:t>
+      </w:r>
+      <w:r>
+        <w:rPr>
+          <w:lang w:val="en-US"/>
+        </w:rPr>
+        <w:t>[</w:t>
+      </w:r>
+      <w:r>
+        <w:t>Электронный</w:t>
       </w:r>
       <w:r>
         <w:rPr>
@@ -2329,13 +3481,25 @@
         <w:t xml:space="preserve"> </w:t>
       </w:r>
       <w:r>
-        <w:rPr>
-          <w:lang w:val="en-US"/>
-        </w:rPr>
-        <w:t>[</w:t>
-      </w:r>
-      <w:r>
-        <w:t>Электронный</w:t>
+        <w:t>ресурс</w:t>
+      </w:r>
+      <w:r>
+        <w:rPr>
+          <w:lang w:val="en-US"/>
+        </w:rPr>
+        <w:t>]</w:t>
+      </w:r>
+      <w:r>
+        <w:rPr>
+          <w:lang w:val="en-US"/>
+        </w:rPr>
+        <w:t xml:space="preserve">. </w:t>
+      </w:r>
+      <w:r>
+        <w:rPr>
+          <w:lang w:val="en-US"/>
+        </w:rPr>
+        <w:t>–</w:t>
       </w:r>
       <w:r>
         <w:rPr>
@@ -2344,39 +3508,12 @@
         <w:t xml:space="preserve"> </w:t>
       </w:r>
       <w:r>
-        <w:t>ресурс</w:t>
-      </w:r>
-      <w:r>
-        <w:rPr>
-          <w:lang w:val="en-US"/>
-        </w:rPr>
-        <w:t>]</w:t>
-      </w:r>
-      <w:r>
-        <w:rPr>
-          <w:lang w:val="en-US"/>
-        </w:rPr>
-        <w:t xml:space="preserve">. </w:t>
-      </w:r>
-      <w:r>
-        <w:rPr>
-          <w:lang w:val="en-US"/>
-        </w:rPr>
-        <w:t>–</w:t>
-      </w:r>
-      <w:r>
-        <w:rPr>
-          <w:lang w:val="en-US"/>
-        </w:rPr>
-        <w:t xml:space="preserve"> </w:t>
-      </w:r>
-      <w:r>
         <w:rPr>
           <w:lang w:val="en-US"/>
         </w:rPr>
         <w:t xml:space="preserve">URL: </w:t>
       </w:r>
-      <w:hyperlink r:id="rId14" w:history="1">
+      <w:hyperlink r:id="rId16" w:history="1">
         <w:r>
           <w:rPr>
             <w:rStyle w:val="a7"/>
@@ -2387,7 +3524,7 @@
       </w:hyperlink>
     </w:p>
     <w:sectPr>
-      <w:footerReference w:type="default" r:id="rId15"/>
+      <w:footerReference w:type="default" r:id="rId17"/>
       <w:pgSz w:w="11906" w:h="16838"/>
       <w:pgMar w:top="1134" w:right="737" w:bottom="1134" w:left="1304" w:header="709" w:footer="709" w:gutter="0"/>
       <w:cols w:space="708"/>
@@ -2400,7 +3537,7 @@
 
 <file path=word/comments.xml><?xml version="1.0" encoding="utf-8"?>
 <w:comments xmlns:wpc="http://schemas.microsoft.com/office/word/2010/wordprocessingCanvas" xmlns:cx="http://schemas.microsoft.com/office/drawing/2014/chartex" xmlns:cx1="http://schemas.microsoft.com/office/drawing/2015/9/8/chartex" xmlns:cx2="http://schemas.microsoft.com/office/drawing/2015/10/21/chartex" xmlns:cx3="http://schemas.microsoft.com/office/drawing/2016/5/9/chartex" xmlns:cx4="http://schemas.microsoft.com/office/drawing/2016/5/10/chartex" xmlns:cx5="http://schemas.microsoft.com/office/drawing/2016/5/11/chartex" xmlns:cx6="http://schemas.microsoft.com/office/drawing/2016/5/12/chartex" xmlns:cx7="http://schemas.microsoft.com/office/drawing/2016/5/13/chartex" xmlns:cx8="http://schemas.microsoft.com/office/drawing/2016/5/14/chartex" xmlns:mc="http://schemas.openxmlformats.org/markup-compatibility/2006" xmlns:aink="http://schemas.microsoft.com/office/drawing/2016/ink" xmlns:am3d="http://schemas.microsoft.com/office/drawing/2017/model3d" xmlns:o="urn:schemas-microsoft-com:office:office" xmlns:r="http://schemas.openxmlformats.org/officeDocument/2006/relationships" xmlns:m="http://schemas.openxmlformats.org/officeDocument/2006/math" xmlns:v="urn:schemas-microsoft-com:vml" xmlns:wp14="http://schemas.microsoft.com/office/word/2010/wordprocessingDrawing" xmlns:wp="http://schemas.openxmlformats.org/drawingml/2006/wordprocessingDrawing" xmlns:w10="urn:schemas-microsoft-com:office:word" xmlns:w="http://schemas.openxmlformats.org/wordprocessingml/2006/main" xmlns:w14="http://schemas.microsoft.com/office/word/2010/wordml" xmlns:w15="http://schemas.microsoft.com/office/word/2012/wordml" xmlns:w16cex="http://schemas.microsoft.com/office/word/2018/wordml/cex" xmlns:w16cid="http://schemas.microsoft.com/office/word/2016/wordml/cid" xmlns:w16="http://schemas.microsoft.com/office/word/2018/wordml" xmlns:w16se="http://schemas.microsoft.com/office/word/2015/wordml/symex" xmlns:wpg="http://schemas.microsoft.com/office/word/2010/wordprocessingGroup" xmlns:wpi="http://schemas.microsoft.com/office/word/2010/wordprocessingInk" xmlns:wne="http://schemas.microsoft.com/office/word/2006/wordml" xmlns:wps="http://schemas.microsoft.com/office/word/2010/wordprocessingShape" mc:Ignorable="w14 w15 w16se w16cid w16 w16cex wp14">
-  <w:comment w:id="7" w:author="Радислав Власов" w:date="2020-09-20T20:02:00Z" w:initials="РВ">
+  <w:comment w:id="13" w:author="Радислав Власов" w:date="2020-09-20T20:02:00Z" w:initials="РВ">
     <w:p>
       <w:pPr>
         <w:pStyle w:val="af2"/>
@@ -2708,6 +3845,92 @@
     </w:lvl>
   </w:abstractNum>
   <w:abstractNum w:abstractNumId="2" w15:restartNumberingAfterBreak="0">
+    <w:nsid w:val="13CE76FB"/>
+    <w:multiLevelType w:val="hybridMultilevel"/>
+    <w:tmpl w:val="B2C607B4"/>
+    <w:lvl w:ilvl="0" w:tplc="0419000F">
+      <w:start w:val="1"/>
+      <w:numFmt w:val="decimal"/>
+      <w:lvlText w:val="%1."/>
+      <w:lvlJc w:val="left"/>
+      <w:pPr>
+        <w:ind w:left="1287" w:hanging="360"/>
+      </w:pPr>
+    </w:lvl>
+    <w:lvl w:ilvl="1" w:tplc="04190019" w:tentative="1">
+      <w:start w:val="1"/>
+      <w:numFmt w:val="lowerLetter"/>
+      <w:lvlText w:val="%2."/>
+      <w:lvlJc w:val="left"/>
+      <w:pPr>
+        <w:ind w:left="2007" w:hanging="360"/>
+      </w:pPr>
+    </w:lvl>
+    <w:lvl w:ilvl="2" w:tplc="0419001B" w:tentative="1">
+      <w:start w:val="1"/>
+      <w:numFmt w:val="lowerRoman"/>
+      <w:lvlText w:val="%3."/>
+      <w:lvlJc w:val="right"/>
+      <w:pPr>
+        <w:ind w:left="2727" w:hanging="180"/>
+      </w:pPr>
+    </w:lvl>
+    <w:lvl w:ilvl="3" w:tplc="0419000F" w:tentative="1">
+      <w:start w:val="1"/>
+      <w:numFmt w:val="decimal"/>
+      <w:lvlText w:val="%4."/>
+      <w:lvlJc w:val="left"/>
+      <w:pPr>
+        <w:ind w:left="3447" w:hanging="360"/>
+      </w:pPr>
+    </w:lvl>
+    <w:lvl w:ilvl="4" w:tplc="04190019" w:tentative="1">
+      <w:start w:val="1"/>
+      <w:numFmt w:val="lowerLetter"/>
+      <w:lvlText w:val="%5."/>
+      <w:lvlJc w:val="left"/>
+      <w:pPr>
+        <w:ind w:left="4167" w:hanging="360"/>
+      </w:pPr>
+    </w:lvl>
+    <w:lvl w:ilvl="5" w:tplc="0419001B" w:tentative="1">
+      <w:start w:val="1"/>
+      <w:numFmt w:val="lowerRoman"/>
+      <w:lvlText w:val="%6."/>
+      <w:lvlJc w:val="right"/>
+      <w:pPr>
+        <w:ind w:left="4887" w:hanging="180"/>
+      </w:pPr>
+    </w:lvl>
+    <w:lvl w:ilvl="6" w:tplc="0419000F" w:tentative="1">
+      <w:start w:val="1"/>
+      <w:numFmt w:val="decimal"/>
+      <w:lvlText w:val="%7."/>
+      <w:lvlJc w:val="left"/>
+      <w:pPr>
+        <w:ind w:left="5607" w:hanging="360"/>
+      </w:pPr>
+    </w:lvl>
+    <w:lvl w:ilvl="7" w:tplc="04190019" w:tentative="1">
+      <w:start w:val="1"/>
+      <w:numFmt w:val="lowerLetter"/>
+      <w:lvlText w:val="%8."/>
+      <w:lvlJc w:val="left"/>
+      <w:pPr>
+        <w:ind w:left="6327" w:hanging="360"/>
+      </w:pPr>
+    </w:lvl>
+    <w:lvl w:ilvl="8" w:tplc="0419001B" w:tentative="1">
+      <w:start w:val="1"/>
+      <w:numFmt w:val="lowerRoman"/>
+      <w:lvlText w:val="%9."/>
+      <w:lvlJc w:val="right"/>
+      <w:pPr>
+        <w:ind w:left="7047" w:hanging="180"/>
+      </w:pPr>
+    </w:lvl>
+  </w:abstractNum>
+  <w:abstractNum w:abstractNumId="3" w15:restartNumberingAfterBreak="0">
     <w:nsid w:val="1AA43FB7"/>
     <w:multiLevelType w:val="multilevel"/>
     <w:tmpl w:val="2208D056"/>
@@ -2794,7 +4017,7 @@
       </w:pPr>
     </w:lvl>
   </w:abstractNum>
-  <w:abstractNum w:abstractNumId="3" w15:restartNumberingAfterBreak="0">
+  <w:abstractNum w:abstractNumId="4" w15:restartNumberingAfterBreak="0">
     <w:nsid w:val="1E2E79EA"/>
     <w:multiLevelType w:val="hybridMultilevel"/>
     <w:tmpl w:val="5F16697C"/>
@@ -2884,7 +4107,7 @@
       </w:pPr>
     </w:lvl>
   </w:abstractNum>
-  <w:abstractNum w:abstractNumId="4" w15:restartNumberingAfterBreak="0">
+  <w:abstractNum w:abstractNumId="5" w15:restartNumberingAfterBreak="0">
     <w:nsid w:val="28A15953"/>
     <w:multiLevelType w:val="hybridMultilevel"/>
     <w:tmpl w:val="2EB8CC12"/>
@@ -2970,7 +4193,7 @@
       </w:pPr>
     </w:lvl>
   </w:abstractNum>
-  <w:abstractNum w:abstractNumId="5" w15:restartNumberingAfterBreak="0">
+  <w:abstractNum w:abstractNumId="6" w15:restartNumberingAfterBreak="0">
     <w:nsid w:val="2F186A41"/>
     <w:multiLevelType w:val="hybridMultilevel"/>
     <w:tmpl w:val="FCE4518A"/>
@@ -3083,7 +4306,7 @@
       </w:rPr>
     </w:lvl>
   </w:abstractNum>
-  <w:abstractNum w:abstractNumId="6" w15:restartNumberingAfterBreak="0">
+  <w:abstractNum w:abstractNumId="7" w15:restartNumberingAfterBreak="0">
     <w:nsid w:val="31640022"/>
     <w:multiLevelType w:val="hybridMultilevel"/>
     <w:tmpl w:val="A0902352"/>
@@ -3169,7 +4392,7 @@
       </w:pPr>
     </w:lvl>
   </w:abstractNum>
-  <w:abstractNum w:abstractNumId="7" w15:restartNumberingAfterBreak="0">
+  <w:abstractNum w:abstractNumId="8" w15:restartNumberingAfterBreak="0">
     <w:nsid w:val="397C1C11"/>
     <w:multiLevelType w:val="hybridMultilevel"/>
     <w:tmpl w:val="EFEA70BC"/>
@@ -3255,7 +4478,7 @@
       </w:pPr>
     </w:lvl>
   </w:abstractNum>
-  <w:abstractNum w:abstractNumId="8" w15:restartNumberingAfterBreak="0">
+  <w:abstractNum w:abstractNumId="9" w15:restartNumberingAfterBreak="0">
     <w:nsid w:val="415A55CA"/>
     <w:multiLevelType w:val="hybridMultilevel"/>
     <w:tmpl w:val="D3B09B0A"/>
@@ -3341,7 +4564,7 @@
       </w:pPr>
     </w:lvl>
   </w:abstractNum>
-  <w:abstractNum w:abstractNumId="9" w15:restartNumberingAfterBreak="0">
+  <w:abstractNum w:abstractNumId="10" w15:restartNumberingAfterBreak="0">
     <w:nsid w:val="584B7DC5"/>
     <w:multiLevelType w:val="multilevel"/>
     <w:tmpl w:val="88E2CC90"/>
@@ -3456,7 +4679,7 @@
       </w:rPr>
     </w:lvl>
   </w:abstractNum>
-  <w:abstractNum w:abstractNumId="10" w15:restartNumberingAfterBreak="0">
+  <w:abstractNum w:abstractNumId="11" w15:restartNumberingAfterBreak="0">
     <w:nsid w:val="5894011D"/>
     <w:multiLevelType w:val="hybridMultilevel"/>
     <w:tmpl w:val="CD6C5038"/>
@@ -3542,7 +4765,7 @@
       </w:pPr>
     </w:lvl>
   </w:abstractNum>
-  <w:abstractNum w:abstractNumId="11" w15:restartNumberingAfterBreak="0">
+  <w:abstractNum w:abstractNumId="12" w15:restartNumberingAfterBreak="0">
     <w:nsid w:val="5EAB1381"/>
     <w:multiLevelType w:val="hybridMultilevel"/>
     <w:tmpl w:val="EFEA70BC"/>
@@ -3628,7 +4851,93 @@
       </w:pPr>
     </w:lvl>
   </w:abstractNum>
-  <w:abstractNum w:abstractNumId="12" w15:restartNumberingAfterBreak="0">
+  <w:abstractNum w:abstractNumId="13" w15:restartNumberingAfterBreak="0">
+    <w:nsid w:val="66022EFA"/>
+    <w:multiLevelType w:val="hybridMultilevel"/>
+    <w:tmpl w:val="DCDEC6E6"/>
+    <w:lvl w:ilvl="0" w:tplc="0419000F">
+      <w:start w:val="1"/>
+      <w:numFmt w:val="decimal"/>
+      <w:lvlText w:val="%1."/>
+      <w:lvlJc w:val="left"/>
+      <w:pPr>
+        <w:ind w:left="1287" w:hanging="360"/>
+      </w:pPr>
+    </w:lvl>
+    <w:lvl w:ilvl="1" w:tplc="04190019" w:tentative="1">
+      <w:start w:val="1"/>
+      <w:numFmt w:val="lowerLetter"/>
+      <w:lvlText w:val="%2."/>
+      <w:lvlJc w:val="left"/>
+      <w:pPr>
+        <w:ind w:left="2007" w:hanging="360"/>
+      </w:pPr>
+    </w:lvl>
+    <w:lvl w:ilvl="2" w:tplc="0419001B" w:tentative="1">
+      <w:start w:val="1"/>
+      <w:numFmt w:val="lowerRoman"/>
+      <w:lvlText w:val="%3."/>
+      <w:lvlJc w:val="right"/>
+      <w:pPr>
+        <w:ind w:left="2727" w:hanging="180"/>
+      </w:pPr>
+    </w:lvl>
+    <w:lvl w:ilvl="3" w:tplc="0419000F" w:tentative="1">
+      <w:start w:val="1"/>
+      <w:numFmt w:val="decimal"/>
+      <w:lvlText w:val="%4."/>
+      <w:lvlJc w:val="left"/>
+      <w:pPr>
+        <w:ind w:left="3447" w:hanging="360"/>
+      </w:pPr>
+    </w:lvl>
+    <w:lvl w:ilvl="4" w:tplc="04190019" w:tentative="1">
+      <w:start w:val="1"/>
+      <w:numFmt w:val="lowerLetter"/>
+      <w:lvlText w:val="%5."/>
+      <w:lvlJc w:val="left"/>
+      <w:pPr>
+        <w:ind w:left="4167" w:hanging="360"/>
+      </w:pPr>
+    </w:lvl>
+    <w:lvl w:ilvl="5" w:tplc="0419001B" w:tentative="1">
+      <w:start w:val="1"/>
+      <w:numFmt w:val="lowerRoman"/>
+      <w:lvlText w:val="%6."/>
+      <w:lvlJc w:val="right"/>
+      <w:pPr>
+        <w:ind w:left="4887" w:hanging="180"/>
+      </w:pPr>
+    </w:lvl>
+    <w:lvl w:ilvl="6" w:tplc="0419000F" w:tentative="1">
+      <w:start w:val="1"/>
+      <w:numFmt w:val="decimal"/>
+      <w:lvlText w:val="%7."/>
+      <w:lvlJc w:val="left"/>
+      <w:pPr>
+        <w:ind w:left="5607" w:hanging="360"/>
+      </w:pPr>
+    </w:lvl>
+    <w:lvl w:ilvl="7" w:tplc="04190019" w:tentative="1">
+      <w:start w:val="1"/>
+      <w:numFmt w:val="lowerLetter"/>
+      <w:lvlText w:val="%8."/>
+      <w:lvlJc w:val="left"/>
+      <w:pPr>
+        <w:ind w:left="6327" w:hanging="360"/>
+      </w:pPr>
+    </w:lvl>
+    <w:lvl w:ilvl="8" w:tplc="0419001B" w:tentative="1">
+      <w:start w:val="1"/>
+      <w:numFmt w:val="lowerRoman"/>
+      <w:lvlText w:val="%9."/>
+      <w:lvlJc w:val="right"/>
+      <w:pPr>
+        <w:ind w:left="7047" w:hanging="180"/>
+      </w:pPr>
+    </w:lvl>
+  </w:abstractNum>
+  <w:abstractNum w:abstractNumId="14" w15:restartNumberingAfterBreak="0">
     <w:nsid w:val="66384126"/>
     <w:multiLevelType w:val="multilevel"/>
     <w:tmpl w:val="79E25BD6"/>
@@ -3742,7 +5051,7 @@
       </w:rPr>
     </w:lvl>
   </w:abstractNum>
-  <w:abstractNum w:abstractNumId="13" w15:restartNumberingAfterBreak="0">
+  <w:abstractNum w:abstractNumId="15" w15:restartNumberingAfterBreak="0">
     <w:nsid w:val="6EF50927"/>
     <w:multiLevelType w:val="hybridMultilevel"/>
     <w:tmpl w:val="B90A50D0"/>
@@ -3828,7 +5137,7 @@
       </w:pPr>
     </w:lvl>
   </w:abstractNum>
-  <w:abstractNum w:abstractNumId="14" w15:restartNumberingAfterBreak="0">
+  <w:abstractNum w:abstractNumId="16" w15:restartNumberingAfterBreak="0">
     <w:nsid w:val="70D32D6A"/>
     <w:multiLevelType w:val="hybridMultilevel"/>
     <w:tmpl w:val="710C3FA8"/>
@@ -3918,7 +5227,7 @@
       </w:pPr>
     </w:lvl>
   </w:abstractNum>
-  <w:abstractNum w:abstractNumId="15" w15:restartNumberingAfterBreak="0">
+  <w:abstractNum w:abstractNumId="17" w15:restartNumberingAfterBreak="0">
     <w:nsid w:val="719C4E85"/>
     <w:multiLevelType w:val="hybridMultilevel"/>
     <w:tmpl w:val="15E68D68"/>
@@ -4005,52 +5314,58 @@
     </w:lvl>
   </w:abstractNum>
   <w:num w:numId="1">
+    <w:abstractNumId w:val="16"/>
+  </w:num>
+  <w:num w:numId="2">
+    <w:abstractNumId w:val="10"/>
+  </w:num>
+  <w:num w:numId="3">
+    <w:abstractNumId w:val="3"/>
+  </w:num>
+  <w:num w:numId="4">
+    <w:abstractNumId w:val="4"/>
+  </w:num>
+  <w:num w:numId="5">
     <w:abstractNumId w:val="14"/>
   </w:num>
-  <w:num w:numId="2">
-    <w:abstractNumId w:val="9"/>
-  </w:num>
-  <w:num w:numId="3">
-    <w:abstractNumId w:val="2"/>
-  </w:num>
-  <w:num w:numId="4">
-    <w:abstractNumId w:val="3"/>
-  </w:num>
-  <w:num w:numId="5">
-    <w:abstractNumId w:val="12"/>
-  </w:num>
   <w:num w:numId="6">
-    <w:abstractNumId w:val="6"/>
+    <w:abstractNumId w:val="7"/>
   </w:num>
   <w:num w:numId="7">
     <w:abstractNumId w:val="1"/>
   </w:num>
   <w:num w:numId="8">
-    <w:abstractNumId w:val="7"/>
+    <w:abstractNumId w:val="8"/>
   </w:num>
   <w:num w:numId="9">
-    <w:abstractNumId w:val="8"/>
+    <w:abstractNumId w:val="9"/>
   </w:num>
   <w:num w:numId="10">
-    <w:abstractNumId w:val="11"/>
+    <w:abstractNumId w:val="12"/>
   </w:num>
   <w:num w:numId="11">
-    <w:abstractNumId w:val="13"/>
+    <w:abstractNumId w:val="15"/>
   </w:num>
   <w:num w:numId="12">
-    <w:abstractNumId w:val="5"/>
+    <w:abstractNumId w:val="6"/>
   </w:num>
   <w:num w:numId="13">
-    <w:abstractNumId w:val="10"/>
+    <w:abstractNumId w:val="11"/>
   </w:num>
   <w:num w:numId="14">
     <w:abstractNumId w:val="0"/>
   </w:num>
   <w:num w:numId="15">
-    <w:abstractNumId w:val="15"/>
+    <w:abstractNumId w:val="17"/>
   </w:num>
   <w:num w:numId="16">
-    <w:abstractNumId w:val="4"/>
+    <w:abstractNumId w:val="5"/>
+  </w:num>
+  <w:num w:numId="17">
+    <w:abstractNumId w:val="2"/>
+  </w:num>
+  <w:num w:numId="18">
+    <w:abstractNumId w:val="13"/>
   </w:num>
   <w:numIdMacAtCleanup w:val="9"/>
 </w:numbering>

</xml_diff>

<commit_message>
lab_3 task_2 was finshed
</commit_message>
<xml_diff>
--- a/lab_3/attachment/report.docx
+++ b/lab_3/attachment/report.docx
@@ -1364,21 +1364,7 @@
                 <w:rStyle w:val="a7"/>
                 <w:noProof/>
               </w:rPr>
-              <w:t>Разр</w:t>
-            </w:r>
-            <w:r>
-              <w:rPr>
-                <w:rStyle w:val="a7"/>
-                <w:noProof/>
-              </w:rPr>
-              <w:t>а</w:t>
-            </w:r>
-            <w:r>
-              <w:rPr>
-                <w:rStyle w:val="a7"/>
-                <w:noProof/>
-              </w:rPr>
-              <w:t>ботать программу на ассемблере, которая инвертирует все нечетные числа в памяти</w:t>
+              <w:t>Разработать программу на ассемблере, которая инвертирует все нечетные числа в памяти</w:t>
             </w:r>
             <w:r>
               <w:rPr>
@@ -1778,21 +1764,8 @@
         <w:t xml:space="preserve">Результаты генерации находятся в </w:t>
       </w:r>
       <w:r>
-        <w:t>lab_3\schoolMIPS\</w:t>
-      </w:r>
-      <w:proofErr w:type="spellStart"/>
-      <w:r>
-        <w:t>board</w:t>
-      </w:r>
-      <w:proofErr w:type="spellEnd"/>
-      <w:r>
-        <w:t>\de10_standard\</w:t>
-      </w:r>
-      <w:proofErr w:type="spellStart"/>
-      <w:r>
-        <w:t>generated</w:t>
-      </w:r>
-      <w:proofErr w:type="spellEnd"/>
+        <w:t>lab_3\schoolMIPS\board\de10_standard\generated</w:t>
+      </w:r>
       <w:r>
         <w:t>\.</w:t>
       </w:r>
@@ -1955,15 +1928,7 @@
         </w:numPr>
       </w:pPr>
       <w:r>
-        <w:t xml:space="preserve">Добавить команды LW и SW в тракт передачи данных (память инициализируется </w:t>
-      </w:r>
-      <w:proofErr w:type="spellStart"/>
-      <w:r>
-        <w:t>hex</w:t>
-      </w:r>
-      <w:proofErr w:type="spellEnd"/>
-      <w:r>
-        <w:t xml:space="preserve">-файлом, содержащим </w:t>
+        <w:t xml:space="preserve">Добавить команды LW и SW в тракт передачи данных (память инициализируется hex-файлом, содержащим </w:t>
       </w:r>
       <w:r>
         <w:t>32</w:t>
@@ -2082,15 +2047,7 @@
         <w:t>П</w:t>
       </w:r>
       <w:r>
-        <w:t xml:space="preserve">амять инициализируется </w:t>
-      </w:r>
-      <w:proofErr w:type="spellStart"/>
-      <w:r>
-        <w:t>hex</w:t>
-      </w:r>
-      <w:proofErr w:type="spellEnd"/>
-      <w:r>
-        <w:t xml:space="preserve">-файлом, содержащим </w:t>
+        <w:t xml:space="preserve">амять инициализируется hex-файлом, содержащим </w:t>
       </w:r>
       <w:r>
         <w:t>32</w:t>
@@ -2108,15 +2065,7 @@
         <w:t xml:space="preserve">Данный файл находится в </w:t>
       </w:r>
       <w:r>
-        <w:t>lab_3\schoolMIPS\</w:t>
-      </w:r>
-      <w:proofErr w:type="spellStart"/>
-      <w:r>
-        <w:t>program</w:t>
-      </w:r>
-      <w:proofErr w:type="spellEnd"/>
-      <w:r>
-        <w:t>\03_task_</w:t>
+        <w:t>lab_3\schoolMIPS\program\03_task_</w:t>
       </w:r>
       <w:r>
         <w:t>2_1_1</w:t>
@@ -2176,25 +2125,21 @@
       <w:r>
         <w:t>01_</w:t>
       </w:r>
-      <w:proofErr w:type="spellStart"/>
       <w:r>
         <w:rPr>
           <w:lang w:val="en-US"/>
         </w:rPr>
         <w:t>mmio</w:t>
       </w:r>
-      <w:proofErr w:type="spellEnd"/>
       <w:r>
         <w:t xml:space="preserve">. Заметим, что вторая версия архитектурно отличается только наличием необходимой нам памяти (и реализаций, в следствие, команд </w:t>
       </w:r>
-      <w:proofErr w:type="spellStart"/>
       <w:r>
         <w:rPr>
           <w:lang w:val="en-US"/>
         </w:rPr>
         <w:t>lw</w:t>
       </w:r>
-      <w:proofErr w:type="spellEnd"/>
       <w:r>
         <w:t xml:space="preserve"> </w:t>
       </w:r>
@@ -2204,14 +2149,12 @@
       <w:r>
         <w:t xml:space="preserve"> </w:t>
       </w:r>
-      <w:proofErr w:type="spellStart"/>
       <w:r>
         <w:rPr>
           <w:lang w:val="en-US"/>
         </w:rPr>
         <w:t>sw</w:t>
       </w:r>
-      <w:proofErr w:type="spellEnd"/>
       <w:r>
         <w:t xml:space="preserve">). </w:t>
       </w:r>
@@ -2290,14 +2233,12 @@
       <w:r>
         <w:t xml:space="preserve"> памяти и шиной </w:t>
       </w:r>
-      <w:proofErr w:type="spellStart"/>
       <w:r>
         <w:rPr>
           <w:lang w:val="en-US"/>
         </w:rPr>
         <w:t>AluResult</w:t>
       </w:r>
-      <w:proofErr w:type="spellEnd"/>
     </w:p>
     <w:p>
       <w:pPr>
@@ -2359,14 +2300,12 @@
       <w:r>
         <w:t>памяти данных (</w:t>
       </w:r>
-      <w:proofErr w:type="spellStart"/>
       <w:r>
         <w:rPr>
           <w:lang w:val="en-US"/>
         </w:rPr>
         <w:t>memWrite</w:t>
       </w:r>
-      <w:proofErr w:type="spellEnd"/>
       <w:r>
         <w:t>)</w:t>
       </w:r>
@@ -2570,82 +2509,50 @@
           <w:lang w:val="en-US"/>
         </w:rPr>
       </w:pPr>
-      <w:proofErr w:type="spellStart"/>
-      <w:r>
-        <w:rPr>
-          <w:lang w:val="en-US"/>
-        </w:rPr>
-        <w:t>address_a</w:t>
-      </w:r>
-      <w:proofErr w:type="spellEnd"/>
-      <w:r>
-        <w:rPr>
-          <w:lang w:val="en-US"/>
-        </w:rPr>
-        <w:t xml:space="preserve"> – WD</w:t>
-      </w:r>
-    </w:p>
-    <w:p>
-      <w:pPr>
-        <w:rPr>
-          <w:lang w:val="en-US"/>
-        </w:rPr>
-      </w:pPr>
-      <w:proofErr w:type="spellStart"/>
-      <w:r>
-        <w:rPr>
-          <w:lang w:val="en-US"/>
-        </w:rPr>
-        <w:t>data_a</w:t>
-      </w:r>
-      <w:proofErr w:type="spellEnd"/>
-      <w:r>
-        <w:rPr>
-          <w:lang w:val="en-US"/>
-        </w:rPr>
-        <w:t xml:space="preserve"> – A</w:t>
-      </w:r>
-    </w:p>
-    <w:p>
-      <w:pPr>
-        <w:rPr>
-          <w:lang w:val="en-US"/>
-        </w:rPr>
-      </w:pPr>
-      <w:proofErr w:type="spellStart"/>
-      <w:r>
-        <w:rPr>
-          <w:lang w:val="en-US"/>
-        </w:rPr>
-        <w:t>wren_a</w:t>
-      </w:r>
-      <w:proofErr w:type="spellEnd"/>
-      <w:r>
-        <w:rPr>
-          <w:lang w:val="en-US"/>
-        </w:rPr>
-        <w:t xml:space="preserve"> – WE</w:t>
-      </w:r>
-    </w:p>
-    <w:p>
-      <w:pPr>
-        <w:rPr>
-          <w:lang w:val="en-US"/>
-        </w:rPr>
-      </w:pPr>
-      <w:proofErr w:type="spellStart"/>
-      <w:r>
-        <w:rPr>
-          <w:lang w:val="en-US"/>
-        </w:rPr>
-        <w:t>q_a</w:t>
-      </w:r>
-      <w:proofErr w:type="spellEnd"/>
-      <w:r>
-        <w:rPr>
-          <w:lang w:val="en-US"/>
-        </w:rPr>
-        <w:t xml:space="preserve"> – RD</w:t>
+      <w:r>
+        <w:rPr>
+          <w:lang w:val="en-US"/>
+        </w:rPr>
+        <w:t>address_a – WD</w:t>
+      </w:r>
+    </w:p>
+    <w:p>
+      <w:pPr>
+        <w:rPr>
+          <w:lang w:val="en-US"/>
+        </w:rPr>
+      </w:pPr>
+      <w:r>
+        <w:rPr>
+          <w:lang w:val="en-US"/>
+        </w:rPr>
+        <w:t>data_a – A</w:t>
+      </w:r>
+    </w:p>
+    <w:p>
+      <w:pPr>
+        <w:rPr>
+          <w:lang w:val="en-US"/>
+        </w:rPr>
+      </w:pPr>
+      <w:r>
+        <w:rPr>
+          <w:lang w:val="en-US"/>
+        </w:rPr>
+        <w:t>wren_a – WE</w:t>
+      </w:r>
+    </w:p>
+    <w:p>
+      <w:pPr>
+        <w:rPr>
+          <w:lang w:val="en-US"/>
+        </w:rPr>
+      </w:pPr>
+      <w:r>
+        <w:rPr>
+          <w:lang w:val="en-US"/>
+        </w:rPr>
+        <w:t>q_a – RD</w:t>
       </w:r>
     </w:p>
     <w:p>
@@ -2653,50 +2560,42 @@
         <w:lastRenderedPageBreak/>
         <w:t xml:space="preserve">добавили в </w:t>
       </w:r>
-      <w:proofErr w:type="spellStart"/>
       <w:r>
         <w:rPr>
           <w:lang w:val="en-US"/>
         </w:rPr>
         <w:t>sm</w:t>
       </w:r>
-      <w:proofErr w:type="spellEnd"/>
       <w:r>
         <w:t>_</w:t>
       </w:r>
-      <w:proofErr w:type="spellStart"/>
       <w:r>
         <w:rPr>
           <w:lang w:val="en-US"/>
         </w:rPr>
         <w:t>cpu</w:t>
       </w:r>
-      <w:proofErr w:type="spellEnd"/>
       <w:r>
         <w:t>.</w:t>
       </w:r>
-      <w:proofErr w:type="spellStart"/>
       <w:r>
         <w:rPr>
           <w:lang w:val="en-US"/>
         </w:rPr>
         <w:t>vh</w:t>
       </w:r>
-      <w:proofErr w:type="spellEnd"/>
       <w:r>
         <w:t xml:space="preserve"> (взято из </w:t>
       </w:r>
       <w:r>
         <w:t>01_</w:t>
       </w:r>
-      <w:proofErr w:type="spellStart"/>
       <w:r>
         <w:rPr>
           <w:lang w:val="en-US"/>
         </w:rPr>
         <w:t>mmio</w:t>
       </w:r>
-      <w:proofErr w:type="spellEnd"/>
       <w:r>
         <w:t>)</w:t>
       </w:r>
@@ -2717,15 +2616,7 @@
         <w:pStyle w:val="ac"/>
       </w:pPr>
       <w:r>
-        <w:t xml:space="preserve">                              //         Rt = memory[Rs + </w:t>
-      </w:r>
-      <w:proofErr w:type="spellStart"/>
-      <w:r>
-        <w:t>Immed</w:t>
-      </w:r>
-      <w:proofErr w:type="spellEnd"/>
-      <w:r>
-        <w:t>]</w:t>
+        <w:t xml:space="preserve">                              //         Rt = memory[Rs + Immed]</w:t>
       </w:r>
     </w:p>
     <w:p>
@@ -2747,15 +2638,7 @@
         <w:pStyle w:val="ac"/>
       </w:pPr>
       <w:r>
-        <w:t xml:space="preserve">                              //         memory[Rs + </w:t>
-      </w:r>
-      <w:proofErr w:type="spellStart"/>
-      <w:r>
-        <w:t>Immed</w:t>
-      </w:r>
-      <w:proofErr w:type="spellEnd"/>
-      <w:r>
-        <w:t>] = Rt</w:t>
+        <w:t xml:space="preserve">                              //         memory[Rs + Immed] = Rt</w:t>
       </w:r>
     </w:p>
     <w:p/>
@@ -2772,11 +2655,6 @@
     </w:p>
     <w:p/>
     <w:p>
-      <w:pPr>
-        <w:rPr>
-          <w:lang w:val="en-US"/>
-        </w:rPr>
-      </w:pPr>
       <w:r>
         <w:t>Чтобы не усложнять себе жизнь, приняли такое решение – переключатели, встроенные в плату, отвечавшие за выбор регистра, выводимого на семисегментные дисплеи, будут выбирать какое слово читается из памяти и выводится на семисегментный дисплей.</w:t>
       </w:r>
@@ -2869,6 +2747,356 @@
       </w:r>
       <w:bookmarkEnd w:id="9"/>
     </w:p>
+    <w:p>
+      <w:pPr>
+        <w:rPr>
+          <w:lang w:val="en-US"/>
+        </w:rPr>
+      </w:pPr>
+      <w:r>
+        <w:t>Код</w:t>
+      </w:r>
+      <w:r>
+        <w:rPr>
+          <w:lang w:val="en-US"/>
+        </w:rPr>
+        <w:t xml:space="preserve"> </w:t>
+      </w:r>
+      <w:r>
+        <w:t>программы</w:t>
+      </w:r>
+      <w:r>
+        <w:rPr>
+          <w:lang w:val="en-US"/>
+        </w:rPr>
+        <w:t xml:space="preserve"> </w:t>
+      </w:r>
+      <w:r>
+        <w:t>находится</w:t>
+      </w:r>
+      <w:r>
+        <w:rPr>
+          <w:lang w:val="en-US"/>
+        </w:rPr>
+        <w:t xml:space="preserve"> </w:t>
+      </w:r>
+      <w:r>
+        <w:t>в</w:t>
+      </w:r>
+      <w:r>
+        <w:rPr>
+          <w:lang w:val="en-US"/>
+        </w:rPr>
+        <w:t xml:space="preserve"> lab_3\schoolMIPS\program\04_task_2_2_1\</w:t>
+      </w:r>
+      <w:r>
+        <w:rPr>
+          <w:lang w:val="en-US"/>
+        </w:rPr>
+        <w:t>main.S</w:t>
+      </w:r>
+      <w:r>
+        <w:rPr>
+          <w:lang w:val="en-US"/>
+        </w:rPr>
+        <w:t>.</w:t>
+      </w:r>
+    </w:p>
+    <w:p>
+      <w:pPr>
+        <w:rPr>
+          <w:lang w:val="en-US"/>
+        </w:rPr>
+      </w:pPr>
+      <w:r>
+        <w:t>Код</w:t>
+      </w:r>
+      <w:r>
+        <w:rPr>
+          <w:lang w:val="en-US"/>
+        </w:rPr>
+        <w:t xml:space="preserve"> </w:t>
+      </w:r>
+      <w:r>
+        <w:t>программы</w:t>
+      </w:r>
+      <w:r>
+        <w:rPr>
+          <w:lang w:val="en-US"/>
+        </w:rPr>
+        <w:t xml:space="preserve"> </w:t>
+      </w:r>
+      <w:r>
+        <w:t>для</w:t>
+      </w:r>
+      <w:r>
+        <w:rPr>
+          <w:lang w:val="en-US"/>
+        </w:rPr>
+        <w:t xml:space="preserve"> </w:t>
+      </w:r>
+      <w:r>
+        <w:t>запуска</w:t>
+      </w:r>
+      <w:r>
+        <w:rPr>
+          <w:lang w:val="en-US"/>
+        </w:rPr>
+        <w:t xml:space="preserve"> </w:t>
+      </w:r>
+      <w:r>
+        <w:t>в</w:t>
+      </w:r>
+      <w:r>
+        <w:rPr>
+          <w:lang w:val="en-US"/>
+        </w:rPr>
+        <w:t xml:space="preserve"> </w:t>
+      </w:r>
+      <w:r>
+        <w:rPr>
+          <w:lang w:val="en-US"/>
+        </w:rPr>
+        <w:t>Mars</w:t>
+      </w:r>
+      <w:r>
+        <w:rPr>
+          <w:lang w:val="en-US"/>
+        </w:rPr>
+        <w:t xml:space="preserve"> </w:t>
+      </w:r>
+      <w:r>
+        <w:t>находится</w:t>
+      </w:r>
+      <w:r>
+        <w:rPr>
+          <w:lang w:val="en-US"/>
+        </w:rPr>
+        <w:t xml:space="preserve"> </w:t>
+      </w:r>
+      <w:r>
+        <w:t>в</w:t>
+      </w:r>
+      <w:r>
+        <w:rPr>
+          <w:lang w:val="en-US"/>
+        </w:rPr>
+        <w:t xml:space="preserve"> </w:t>
+      </w:r>
+      <w:r>
+        <w:rPr>
+          <w:lang w:val="en-US"/>
+        </w:rPr>
+        <w:t>lab_3\schoolMIPS\program\04_task_2_2_1\main_for_mars.S.</w:t>
+      </w:r>
+    </w:p>
+    <w:p>
+      <w:pPr>
+        <w:rPr>
+          <w:lang w:val="en-US"/>
+        </w:rPr>
+      </w:pPr>
+    </w:p>
+    <w:p>
+      <w:pPr>
+        <w:ind w:firstLine="0"/>
+        <w:jc w:val="center"/>
+        <w:rPr>
+          <w:lang w:val="en-US"/>
+        </w:rPr>
+      </w:pPr>
+      <w:r>
+        <w:rPr>
+          <w:noProof/>
+        </w:rPr>
+        <w:drawing>
+          <wp:inline distT="0" distB="0" distL="0" distR="0" wp14:anchorId="75A2A518" wp14:editId="30C25B0F">
+            <wp:extent cx="6264275" cy="247650"/>
+            <wp:effectExtent l="0" t="0" r="3175" b="0"/>
+            <wp:docPr id="3" name="Рисунок 3"/>
+            <wp:cNvGraphicFramePr>
+              <a:graphicFrameLocks xmlns:a="http://schemas.openxmlformats.org/drawingml/2006/main" noChangeAspect="1"/>
+            </wp:cNvGraphicFramePr>
+            <a:graphic xmlns:a="http://schemas.openxmlformats.org/drawingml/2006/main">
+              <a:graphicData uri="http://schemas.openxmlformats.org/drawingml/2006/picture">
+                <pic:pic xmlns:pic="http://schemas.openxmlformats.org/drawingml/2006/picture">
+                  <pic:nvPicPr>
+                    <pic:cNvPr id="1" name=""/>
+                    <pic:cNvPicPr/>
+                  </pic:nvPicPr>
+                  <pic:blipFill rotWithShape="1">
+                    <a:blip r:embed="rId10"/>
+                    <a:srcRect b="14097"/>
+                    <a:stretch/>
+                  </pic:blipFill>
+                  <pic:spPr bwMode="auto">
+                    <a:xfrm>
+                      <a:off x="0" y="0"/>
+                      <a:ext cx="6264275" cy="247650"/>
+                    </a:xfrm>
+                    <a:prstGeom prst="rect">
+                      <a:avLst/>
+                    </a:prstGeom>
+                    <a:ln>
+                      <a:noFill/>
+                    </a:ln>
+                    <a:extLst>
+                      <a:ext uri="{53640926-AAD7-44D8-BBD7-CCE9431645EC}">
+                        <a14:shadowObscured xmlns:a14="http://schemas.microsoft.com/office/drawing/2010/main"/>
+                      </a:ext>
+                    </a:extLst>
+                  </pic:spPr>
+                </pic:pic>
+              </a:graphicData>
+            </a:graphic>
+          </wp:inline>
+        </w:drawing>
+      </w:r>
+    </w:p>
+    <w:p>
+      <w:pPr>
+        <w:pStyle w:val="a"/>
+      </w:pPr>
+      <w:r>
+        <w:t xml:space="preserve">Память для теста программы в </w:t>
+      </w:r>
+      <w:r>
+        <w:rPr>
+          <w:lang w:val="en-US"/>
+        </w:rPr>
+        <w:t>Mars</w:t>
+      </w:r>
+      <w:r>
+        <w:t>.</w:t>
+      </w:r>
+    </w:p>
+    <w:p/>
+    <w:p>
+      <w:pPr>
+        <w:ind w:firstLine="0"/>
+        <w:jc w:val="center"/>
+      </w:pPr>
+      <w:r>
+        <w:rPr>
+          <w:noProof/>
+        </w:rPr>
+        <w:drawing>
+          <wp:inline distT="0" distB="0" distL="0" distR="0" wp14:anchorId="7DDED7A6" wp14:editId="392038A2">
+            <wp:extent cx="6264275" cy="281305"/>
+            <wp:effectExtent l="0" t="0" r="3175" b="4445"/>
+            <wp:docPr id="4" name="Рисунок 4"/>
+            <wp:cNvGraphicFramePr>
+              <a:graphicFrameLocks xmlns:a="http://schemas.openxmlformats.org/drawingml/2006/main" noChangeAspect="1"/>
+            </wp:cNvGraphicFramePr>
+            <a:graphic xmlns:a="http://schemas.openxmlformats.org/drawingml/2006/main">
+              <a:graphicData uri="http://schemas.openxmlformats.org/drawingml/2006/picture">
+                <pic:pic xmlns:pic="http://schemas.openxmlformats.org/drawingml/2006/picture">
+                  <pic:nvPicPr>
+                    <pic:cNvPr id="1" name=""/>
+                    <pic:cNvPicPr/>
+                  </pic:nvPicPr>
+                  <pic:blipFill>
+                    <a:blip r:embed="rId11"/>
+                    <a:stretch>
+                      <a:fillRect/>
+                    </a:stretch>
+                  </pic:blipFill>
+                  <pic:spPr>
+                    <a:xfrm>
+                      <a:off x="0" y="0"/>
+                      <a:ext cx="6264275" cy="281305"/>
+                    </a:xfrm>
+                    <a:prstGeom prst="rect">
+                      <a:avLst/>
+                    </a:prstGeom>
+                  </pic:spPr>
+                </pic:pic>
+              </a:graphicData>
+            </a:graphic>
+          </wp:inline>
+        </w:drawing>
+      </w:r>
+    </w:p>
+    <w:p>
+      <w:pPr>
+        <w:pStyle w:val="a"/>
+      </w:pPr>
+      <w:r>
+        <w:t xml:space="preserve">Память после работы программы в </w:t>
+      </w:r>
+      <w:r>
+        <w:rPr>
+          <w:lang w:val="en-US"/>
+        </w:rPr>
+        <w:t>Mars</w:t>
+      </w:r>
+      <w:r>
+        <w:t>.</w:t>
+      </w:r>
+    </w:p>
+    <w:p/>
+    <w:p>
+      <w:pPr>
+        <w:rPr>
+          <w:lang w:val="en-US"/>
+        </w:rPr>
+      </w:pPr>
+      <w:r>
+        <w:t>Как видно, программа инвертирует только нечетные значения в памяти.</w:t>
+      </w:r>
+    </w:p>
+    <w:p>
+      <w:pPr>
+        <w:rPr>
+          <w:lang w:val="en-US"/>
+        </w:rPr>
+      </w:pPr>
+    </w:p>
+    <w:p>
+      <w:pPr>
+        <w:pStyle w:val="10"/>
+        <w:numPr>
+          <w:ilvl w:val="2"/>
+          <w:numId w:val="5"/>
+        </w:numPr>
+      </w:pPr>
+      <w:r>
+        <w:lastRenderedPageBreak/>
+        <w:t>Провести прототипирование процессора и выполняемой программы</w:t>
+      </w:r>
+    </w:p>
+    <w:p>
+      <w:r>
+        <w:t>Данный пункт выполним только в лаборатории.</w:t>
+      </w:r>
+    </w:p>
+    <w:p/>
+    <w:p>
+      <w:pPr>
+        <w:pStyle w:val="10"/>
+        <w:numPr>
+          <w:ilvl w:val="2"/>
+          <w:numId w:val="5"/>
+        </w:numPr>
+      </w:pPr>
+      <w:r>
+        <w:t>Сравнить данный вариант процессора с версией 01_</w:t>
+      </w:r>
+      <w:r>
+        <w:rPr>
+          <w:lang w:val="en-US"/>
+        </w:rPr>
+        <w:t>mmio</w:t>
+      </w:r>
+    </w:p>
+    <w:p>
+      <w:r>
+        <w:t>Дополненная нами версия отличается лишь тем, что память данных является двухпортовой, и второй порт используется для внешнего чтения из памяти. Извне (с переключателей на плате (</w:t>
+      </w:r>
+      <w:r>
+        <w:t>4..0) приходит адрес памяти для чтения, и на семисегментный дисплей выводится прочитанное из памяти слово.</w:t>
+      </w:r>
+    </w:p>
     <w:p/>
     <w:p>
       <w:pPr>
@@ -3009,11 +3237,9 @@
         </w:rPr>
         <w:t>S</w:t>
       </w:r>
-      <w:proofErr w:type="spellStart"/>
       <w:r>
         <w:t>tandard</w:t>
       </w:r>
-      <w:proofErr w:type="spellEnd"/>
       <w:r>
         <w:t>.</w:t>
       </w:r>
@@ -3112,7 +3338,7 @@
       <w:r>
         <w:t xml:space="preserve">: </w:t>
       </w:r>
-      <w:hyperlink r:id="rId14" w:history="1">
+      <w:hyperlink r:id="rId16" w:history="1">
         <w:r>
           <w:rPr>
             <w:rStyle w:val="a7"/>
@@ -3179,19 +3405,19 @@
           <w:u w:val="none"/>
           <w:lang w:val="en-US"/>
         </w:rPr>
-        <w:t xml:space="preserve">] </w:t>
-      </w:r>
-      <w:proofErr w:type="spellStart"/>
-      <w:r>
+        <w:t>] Terasic inc – 133c.</w:t>
+      </w:r>
+    </w:p>
+    <w:p>
+      <w:pPr>
+        <w:pStyle w:val="2"/>
         <w:rPr>
           <w:rStyle w:val="a7"/>
           <w:color w:val="auto"/>
           <w:u w:val="none"/>
           <w:lang w:val="en-US"/>
         </w:rPr>
-        <w:t>Terasic</w:t>
-      </w:r>
-      <w:proofErr w:type="spellEnd"/>
+      </w:pPr>
       <w:r>
         <w:rPr>
           <w:rStyle w:val="a7"/>
@@ -3199,9 +3425,8 @@
           <w:u w:val="none"/>
           <w:lang w:val="en-US"/>
         </w:rPr>
-        <w:t xml:space="preserve"> </w:t>
-      </w:r>
-      <w:proofErr w:type="spellStart"/>
+        <w:t xml:space="preserve">MIPSfpga/schoolMIPS </w:t>
+      </w:r>
       <w:r>
         <w:rPr>
           <w:rStyle w:val="a7"/>
@@ -3209,9 +3434,8 @@
           <w:u w:val="none"/>
           <w:lang w:val="en-US"/>
         </w:rPr>
-        <w:t>inc</w:t>
-      </w:r>
-      <w:proofErr w:type="spellEnd"/>
+        <w:t>Wiki</w:t>
+      </w:r>
       <w:r>
         <w:rPr>
           <w:rStyle w:val="a7"/>
@@ -3219,19 +3443,16 @@
           <w:u w:val="none"/>
           <w:lang w:val="en-US"/>
         </w:rPr>
-        <w:t xml:space="preserve"> – 133c.</w:t>
-      </w:r>
-    </w:p>
-    <w:p>
-      <w:pPr>
-        <w:pStyle w:val="2"/>
+        <w:t xml:space="preserve"> [</w:t>
+      </w:r>
+      <w:r>
         <w:rPr>
           <w:rStyle w:val="a7"/>
           <w:color w:val="auto"/>
           <w:u w:val="none"/>
-          <w:lang w:val="en-US"/>
-        </w:rPr>
-      </w:pPr>
+        </w:rPr>
+        <w:t>Электронный</w:t>
+      </w:r>
       <w:r>
         <w:rPr>
           <w:rStyle w:val="a7"/>
@@ -3239,16 +3460,15 @@
           <w:u w:val="none"/>
           <w:lang w:val="en-US"/>
         </w:rPr>
-        <w:t xml:space="preserve">MIPSfpga/schoolMIPS </w:t>
+        <w:t xml:space="preserve"> </w:t>
       </w:r>
       <w:r>
         <w:rPr>
           <w:rStyle w:val="a7"/>
           <w:color w:val="auto"/>
           <w:u w:val="none"/>
-          <w:lang w:val="en-US"/>
-        </w:rPr>
-        <w:t>Wiki</w:t>
+        </w:rPr>
+        <w:t>ресурс</w:t>
       </w:r>
       <w:r>
         <w:rPr>
@@ -3257,15 +3477,16 @@
           <w:u w:val="none"/>
           <w:lang w:val="en-US"/>
         </w:rPr>
-        <w:t xml:space="preserve"> [</w:t>
+        <w:t xml:space="preserve">]. – </w:t>
       </w:r>
       <w:r>
         <w:rPr>
           <w:rStyle w:val="a7"/>
           <w:color w:val="auto"/>
           <w:u w:val="none"/>
-        </w:rPr>
-        <w:t>Электронный</w:t>
+          <w:lang w:val="en-US"/>
+        </w:rPr>
+        <w:t>URL</w:t>
       </w:r>
       <w:r>
         <w:rPr>
@@ -3274,44 +3495,9 @@
           <w:u w:val="none"/>
           <w:lang w:val="en-US"/>
         </w:rPr>
-        <w:t xml:space="preserve"> </w:t>
-      </w:r>
-      <w:r>
-        <w:rPr>
-          <w:rStyle w:val="a7"/>
-          <w:color w:val="auto"/>
-          <w:u w:val="none"/>
-        </w:rPr>
-        <w:t>ресурс</w:t>
-      </w:r>
-      <w:r>
-        <w:rPr>
-          <w:rStyle w:val="a7"/>
-          <w:color w:val="auto"/>
-          <w:u w:val="none"/>
-          <w:lang w:val="en-US"/>
-        </w:rPr>
-        <w:t xml:space="preserve">]. – </w:t>
-      </w:r>
-      <w:r>
-        <w:rPr>
-          <w:rStyle w:val="a7"/>
-          <w:color w:val="auto"/>
-          <w:u w:val="none"/>
-          <w:lang w:val="en-US"/>
-        </w:rPr>
-        <w:t>URL</w:t>
-      </w:r>
-      <w:r>
-        <w:rPr>
-          <w:rStyle w:val="a7"/>
-          <w:color w:val="auto"/>
-          <w:u w:val="none"/>
-          <w:lang w:val="en-US"/>
-        </w:rPr>
         <w:t xml:space="preserve">: </w:t>
       </w:r>
-      <w:hyperlink r:id="rId15" w:history="1">
+      <w:hyperlink r:id="rId17" w:history="1">
         <w:r>
           <w:rPr>
             <w:rStyle w:val="a7"/>
@@ -3376,43 +3562,7 @@
           <w:color w:val="auto"/>
           <w:u w:val="none"/>
         </w:rPr>
-        <w:t xml:space="preserve">/ Дэвид М. </w:t>
-      </w:r>
-      <w:proofErr w:type="spellStart"/>
-      <w:r>
-        <w:rPr>
-          <w:rStyle w:val="a7"/>
-          <w:color w:val="auto"/>
-          <w:u w:val="none"/>
-        </w:rPr>
-        <w:t>Хэррис</w:t>
-      </w:r>
-      <w:proofErr w:type="spellEnd"/>
-      <w:r>
-        <w:rPr>
-          <w:rStyle w:val="a7"/>
-          <w:color w:val="auto"/>
-          <w:u w:val="none"/>
-        </w:rPr>
-        <w:t xml:space="preserve"> и Сара Л. </w:t>
-      </w:r>
-      <w:proofErr w:type="spellStart"/>
-      <w:r>
-        <w:rPr>
-          <w:rStyle w:val="a7"/>
-          <w:color w:val="auto"/>
-          <w:u w:val="none"/>
-        </w:rPr>
-        <w:t>Хэррис</w:t>
-      </w:r>
-      <w:proofErr w:type="spellEnd"/>
-      <w:r>
-        <w:rPr>
-          <w:rStyle w:val="a7"/>
-          <w:color w:val="auto"/>
-          <w:u w:val="none"/>
-        </w:rPr>
-        <w:t xml:space="preserve"> – 1627с.</w:t>
+        <w:t>/ Дэвид М. Хэррис и Сара Л. Хэррис – 1627с.</w:t>
       </w:r>
     </w:p>
     <w:p>
@@ -3435,21 +3585,7 @@
         <w:rPr>
           <w:bCs/>
         </w:rPr>
-        <w:t xml:space="preserve">[Текст]: практический курс / </w:t>
-      </w:r>
-      <w:proofErr w:type="spellStart"/>
-      <w:r>
-        <w:rPr>
-          <w:bCs/>
-        </w:rPr>
-        <w:t>Панчул</w:t>
-      </w:r>
-      <w:proofErr w:type="spellEnd"/>
-      <w:r>
-        <w:rPr>
-          <w:bCs/>
-        </w:rPr>
-        <w:t xml:space="preserve"> Ю., Романов А. / Романов А. – 500с.</w:t>
+        <w:t>[Текст]: практический курс / Панчул Ю., Романов А. / Романов А. – 500с.</w:t>
       </w:r>
     </w:p>
     <w:p>
@@ -3513,7 +3649,7 @@
         </w:rPr>
         <w:t xml:space="preserve">URL: </w:t>
       </w:r>
-      <w:hyperlink r:id="rId16" w:history="1">
+      <w:hyperlink r:id="rId18" w:history="1">
         <w:r>
           <w:rPr>
             <w:rStyle w:val="a7"/>
@@ -3524,7 +3660,7 @@
       </w:hyperlink>
     </w:p>
     <w:sectPr>
-      <w:footerReference w:type="default" r:id="rId17"/>
+      <w:footerReference w:type="default" r:id="rId19"/>
       <w:pgSz w:w="11906" w:h="16838"/>
       <w:pgMar w:top="1134" w:right="737" w:bottom="1134" w:left="1304" w:header="709" w:footer="709" w:gutter="0"/>
       <w:cols w:space="708"/>

</xml_diff>